<commit_message>
Added risk planning from eve and I
</commit_message>
<xml_diff>
--- a/Risk Analysis/Risk-Analysis.docx
+++ b/Risk Analysis/Risk-Analysis.docx
@@ -18,16 +18,7 @@
           <w:sz w:val="32"/>
           <w:szCs w:val="32"/>
         </w:rPr>
-        <w:t>1. Risk Analysis</w:t>
-      </w:r>
-      <w:r>
-        <w:rPr>
-          <w:b/>
-          <w:bCs/>
-          <w:sz w:val="32"/>
-          <w:szCs w:val="32"/>
-        </w:rPr>
-        <w:t xml:space="preserve">: </w:t>
+        <w:t xml:space="preserve">1. Risk Analysis: </w:t>
       </w:r>
     </w:p>
     <w:p>
@@ -78,14 +69,7 @@
           <w:sz w:val="24"/>
           <w:szCs w:val="24"/>
         </w:rPr>
-        <w:t>These</w:t>
-      </w:r>
-      <w:r>
-        <w:rPr>
-          <w:sz w:val="24"/>
-          <w:szCs w:val="24"/>
-        </w:rPr>
-        <w:t xml:space="preserve"> pre-defined risk types provide a good base that helps to identify the risk and ensures that a certain process is followed in order to deal with the mentioned risks.</w:t>
+        <w:t>These pre-defined risk types provide a good base that helps to identify the risk and ensures that a certain process is followed in order to deal with the mentioned risks.</w:t>
       </w:r>
     </w:p>
     <w:p>
@@ -386,8 +370,6 @@
         <w:pStyle w:val="ListParagraph"/>
         <w:ind w:left="1440"/>
       </w:pPr>
-      <w:bookmarkStart w:id="0" w:name="_GoBack"/>
-      <w:bookmarkEnd w:id="0"/>
     </w:p>
     <w:p>
       <w:pPr>
@@ -436,16 +418,7 @@
           <w:sz w:val="28"/>
           <w:szCs w:val="28"/>
         </w:rPr>
-        <w:t>1.2. Documentation</w:t>
-      </w:r>
-      <w:r>
-        <w:rPr>
-          <w:i/>
-          <w:iCs/>
-          <w:sz w:val="28"/>
-          <w:szCs w:val="28"/>
-        </w:rPr>
-        <w:t>:</w:t>
+        <w:t>1.2. Documentation:</w:t>
       </w:r>
     </w:p>
     <w:p>
@@ -2498,7 +2471,7 @@
                 <w:szCs w:val="24"/>
               </w:rPr>
             </w:pPr>
-            <w:bookmarkStart w:id="1" w:name="_Hlk55852504"/>
+            <w:bookmarkStart w:id="0" w:name="_Hlk55852504"/>
             <w:r>
               <w:rPr>
                 <w:rFonts w:ascii="Times New Roman" w:eastAsia="Times New Roman" w:hAnsi="Times New Roman" w:cs="Times New Roman"/>
@@ -2517,7 +2490,7 @@
               </w:rPr>
               <w:t xml:space="preserve"> members can keep track of all the requirements as they go ahead with the project. One of the members can create a checklist of all the requirements that have been met.</w:t>
             </w:r>
-            <w:bookmarkEnd w:id="1"/>
+            <w:bookmarkEnd w:id="0"/>
           </w:p>
         </w:tc>
       </w:tr>
@@ -2727,7 +2700,7 @@
                 <w:szCs w:val="24"/>
               </w:rPr>
             </w:pPr>
-            <w:bookmarkStart w:id="2" w:name="_Hlk55852461"/>
+            <w:bookmarkStart w:id="1" w:name="_Hlk55852461"/>
             <w:r>
               <w:rPr>
                 <w:rFonts w:ascii="Times New Roman" w:eastAsia="Times New Roman" w:hAnsi="Times New Roman" w:cs="Times New Roman"/>
@@ -2756,7 +2729,7 @@
               </w:rPr>
               <w:t>Providing them with prototype and progress at every stage of the project.</w:t>
             </w:r>
-            <w:bookmarkEnd w:id="2"/>
+            <w:bookmarkEnd w:id="1"/>
           </w:p>
         </w:tc>
       </w:tr>
@@ -2957,7 +2930,7 @@
                 <w:szCs w:val="24"/>
               </w:rPr>
             </w:pPr>
-            <w:bookmarkStart w:id="3" w:name="_Hlk55852415"/>
+            <w:bookmarkStart w:id="2" w:name="_Hlk55852415"/>
             <w:r>
               <w:rPr>
                 <w:rFonts w:ascii="Times New Roman" w:eastAsia="Times New Roman" w:hAnsi="Times New Roman" w:cs="Times New Roman"/>
@@ -2976,7 +2949,7 @@
               </w:rPr>
               <w:t xml:space="preserve"> costing should be done realistically and cleverly. Once the budget is fixed, it should not be exceeded.</w:t>
             </w:r>
-            <w:bookmarkEnd w:id="3"/>
+            <w:bookmarkEnd w:id="2"/>
           </w:p>
         </w:tc>
       </w:tr>
@@ -3137,7 +3110,7 @@
                 <w:szCs w:val="24"/>
               </w:rPr>
             </w:pPr>
-            <w:bookmarkStart w:id="4" w:name="_Hlk55851860"/>
+            <w:bookmarkStart w:id="3" w:name="_Hlk55851860"/>
             <w:r>
               <w:rPr>
                 <w:rFonts w:ascii="Times New Roman" w:eastAsia="Times New Roman" w:hAnsi="Times New Roman" w:cs="Times New Roman"/>
@@ -3147,7 +3120,7 @@
               </w:rPr>
               <w:t>Team members may not have sufficient knowledge to do certain aspects of the project.</w:t>
             </w:r>
-            <w:bookmarkEnd w:id="4"/>
+            <w:bookmarkEnd w:id="3"/>
           </w:p>
         </w:tc>
         <w:tc>
@@ -4722,7 +4695,7 @@
                 <w:szCs w:val="24"/>
               </w:rPr>
             </w:pPr>
-            <w:bookmarkStart w:id="5" w:name="_Hlk55853984"/>
+            <w:bookmarkStart w:id="4" w:name="_Hlk55853984"/>
             <w:r>
               <w:rPr>
                 <w:rFonts w:ascii="Times New Roman" w:eastAsia="Times New Roman" w:hAnsi="Times New Roman" w:cs="Times New Roman"/>
@@ -4732,7 +4705,7 @@
               </w:rPr>
               <w:t>User experience is poor and User interface is not aesthetically pleasing.</w:t>
             </w:r>
-            <w:bookmarkEnd w:id="5"/>
+            <w:bookmarkEnd w:id="4"/>
           </w:p>
         </w:tc>
         <w:tc>
@@ -5245,6 +5218,3561 @@
     <w:p/>
     <w:p/>
     <w:p/>
+    <w:p/>
+    <w:p/>
+    <w:p/>
+    <w:p/>
+    <w:p/>
+    <w:p/>
+    <w:p/>
+    <w:p/>
+    <w:p/>
+    <w:p>
+      <w:pPr>
+        <w:pStyle w:val="NormalWeb"/>
+        <w:numPr>
+          <w:ilvl w:val="0"/>
+          <w:numId w:val="3"/>
+        </w:numPr>
+        <w:spacing w:before="0" w:beforeAutospacing="0" w:after="0" w:afterAutospacing="0"/>
+        <w:rPr>
+          <w:rStyle w:val="Strong"/>
+          <w:color w:val="0E101A"/>
+          <w:sz w:val="32"/>
+          <w:szCs w:val="32"/>
+        </w:rPr>
+      </w:pPr>
+      <w:r>
+        <w:rPr>
+          <w:rStyle w:val="Strong"/>
+          <w:color w:val="0E101A"/>
+          <w:sz w:val="32"/>
+          <w:szCs w:val="32"/>
+        </w:rPr>
+        <w:lastRenderedPageBreak/>
+        <w:t>Risk Planning: </w:t>
+      </w:r>
+    </w:p>
+    <w:p>
+      <w:pPr>
+        <w:pStyle w:val="NormalWeb"/>
+        <w:spacing w:before="0" w:beforeAutospacing="0" w:after="0" w:afterAutospacing="0"/>
+        <w:ind w:left="720"/>
+        <w:rPr>
+          <w:color w:val="0E101A"/>
+          <w:sz w:val="32"/>
+          <w:szCs w:val="32"/>
+        </w:rPr>
+      </w:pPr>
+    </w:p>
+    <w:p>
+      <w:pPr>
+        <w:pStyle w:val="NormalWeb"/>
+        <w:spacing w:before="0" w:beforeAutospacing="0" w:after="0" w:afterAutospacing="0"/>
+        <w:ind w:firstLine="360"/>
+        <w:rPr>
+          <w:color w:val="0E101A"/>
+        </w:rPr>
+      </w:pPr>
+      <w:r>
+        <w:rPr>
+          <w:rStyle w:val="Emphasis"/>
+          <w:color w:val="0E101A"/>
+          <w:sz w:val="28"/>
+          <w:szCs w:val="28"/>
+        </w:rPr>
+        <w:t>2</w:t>
+      </w:r>
+      <w:r>
+        <w:rPr>
+          <w:rStyle w:val="Emphasis"/>
+          <w:color w:val="0E101A"/>
+          <w:sz w:val="28"/>
+          <w:szCs w:val="28"/>
+        </w:rPr>
+        <w:t>.1 Background</w:t>
+      </w:r>
+    </w:p>
+    <w:p>
+      <w:pPr>
+        <w:pStyle w:val="NormalWeb"/>
+        <w:spacing w:before="0" w:beforeAutospacing="0" w:after="0" w:afterAutospacing="0"/>
+        <w:rPr>
+          <w:color w:val="0E101A"/>
+        </w:rPr>
+      </w:pPr>
+      <w:r>
+        <w:rPr>
+          <w:color w:val="0E101A"/>
+        </w:rPr>
+        <w:t> </w:t>
+      </w:r>
+      <w:r>
+        <w:rPr>
+          <w:color w:val="0E101A"/>
+        </w:rPr>
+        <w:tab/>
+        <w:t>Once the risks have been identified, we must find the appropriate risk management</w:t>
+      </w:r>
+      <w:r>
+        <w:rPr>
+          <w:color w:val="0E101A"/>
+        </w:rPr>
+        <w:tab/>
+        <w:t>methods.</w:t>
+      </w:r>
+    </w:p>
+    <w:p>
+      <w:pPr>
+        <w:pStyle w:val="NormalWeb"/>
+        <w:spacing w:before="0" w:beforeAutospacing="0" w:after="0" w:afterAutospacing="0"/>
+        <w:rPr>
+          <w:color w:val="0E101A"/>
+        </w:rPr>
+      </w:pPr>
+      <w:r>
+        <w:rPr>
+          <w:color w:val="0E101A"/>
+        </w:rPr>
+        <w:t> </w:t>
+      </w:r>
+    </w:p>
+    <w:p>
+      <w:pPr>
+        <w:pStyle w:val="NormalWeb"/>
+        <w:spacing w:before="0" w:beforeAutospacing="0" w:after="0" w:afterAutospacing="0"/>
+        <w:rPr>
+          <w:color w:val="0E101A"/>
+        </w:rPr>
+      </w:pPr>
+      <w:r>
+        <w:rPr>
+          <w:rStyle w:val="Emphasis"/>
+          <w:color w:val="0E101A"/>
+        </w:rPr>
+        <w:t xml:space="preserve">     </w:t>
+      </w:r>
+      <w:r>
+        <w:rPr>
+          <w:rStyle w:val="Emphasis"/>
+          <w:color w:val="0E101A"/>
+          <w:sz w:val="28"/>
+          <w:szCs w:val="28"/>
+        </w:rPr>
+        <w:t>2</w:t>
+      </w:r>
+      <w:r>
+        <w:rPr>
+          <w:rStyle w:val="Emphasis"/>
+          <w:color w:val="0E101A"/>
+          <w:sz w:val="28"/>
+          <w:szCs w:val="28"/>
+        </w:rPr>
+        <w:t>.2 Risk Strategies </w:t>
+      </w:r>
+    </w:p>
+    <w:p>
+      <w:pPr>
+        <w:pStyle w:val="NormalWeb"/>
+        <w:spacing w:before="0" w:beforeAutospacing="0" w:after="0" w:afterAutospacing="0"/>
+        <w:rPr>
+          <w:color w:val="0E101A"/>
+        </w:rPr>
+      </w:pPr>
+      <w:r>
+        <w:rPr>
+          <w:color w:val="0E101A"/>
+        </w:rPr>
+        <w:t> </w:t>
+      </w:r>
+      <w:r>
+        <w:rPr>
+          <w:color w:val="0E101A"/>
+        </w:rPr>
+        <w:tab/>
+        <w:t>There are three types of risk strategies we have to follow, and they are: - </w:t>
+      </w:r>
+    </w:p>
+    <w:p>
+      <w:pPr>
+        <w:pStyle w:val="NormalWeb"/>
+        <w:spacing w:before="0" w:beforeAutospacing="0" w:after="0" w:afterAutospacing="0"/>
+        <w:rPr>
+          <w:color w:val="0E101A"/>
+        </w:rPr>
+      </w:pPr>
+      <w:r>
+        <w:rPr>
+          <w:color w:val="0E101A"/>
+        </w:rPr>
+        <w:t> </w:t>
+      </w:r>
+    </w:p>
+    <w:p>
+      <w:pPr>
+        <w:pStyle w:val="ql-indent-1"/>
+        <w:spacing w:before="0" w:beforeAutospacing="0" w:after="0" w:afterAutospacing="0"/>
+        <w:ind w:left="1440"/>
+        <w:rPr>
+          <w:color w:val="0E101A"/>
+        </w:rPr>
+      </w:pPr>
+      <w:r>
+        <w:rPr>
+          <w:color w:val="0E101A"/>
+        </w:rPr>
+        <w:t>1. Avoidance: </w:t>
+      </w:r>
+    </w:p>
+    <w:p>
+      <w:pPr>
+        <w:pStyle w:val="ql-indent-1"/>
+        <w:spacing w:before="0" w:beforeAutospacing="0" w:after="0" w:afterAutospacing="0"/>
+        <w:ind w:left="1440" w:firstLine="720"/>
+        <w:rPr>
+          <w:color w:val="0E101A"/>
+        </w:rPr>
+      </w:pPr>
+      <w:r>
+        <w:rPr>
+          <w:color w:val="0E101A"/>
+        </w:rPr>
+        <w:t>The avoidance strategy reduces the probability of occurrence of the risks.</w:t>
+      </w:r>
+    </w:p>
+    <w:p>
+      <w:pPr>
+        <w:pStyle w:val="ql-indent-1"/>
+        <w:spacing w:before="0" w:beforeAutospacing="0" w:after="0" w:afterAutospacing="0"/>
+        <w:ind w:left="1440"/>
+        <w:rPr>
+          <w:color w:val="0E101A"/>
+        </w:rPr>
+      </w:pPr>
+      <w:r>
+        <w:rPr>
+          <w:color w:val="0E101A"/>
+        </w:rPr>
+        <w:t> </w:t>
+      </w:r>
+    </w:p>
+    <w:p>
+      <w:pPr>
+        <w:pStyle w:val="ql-indent-1"/>
+        <w:spacing w:before="0" w:beforeAutospacing="0" w:after="0" w:afterAutospacing="0"/>
+        <w:ind w:left="1440"/>
+        <w:rPr>
+          <w:color w:val="0E101A"/>
+        </w:rPr>
+      </w:pPr>
+      <w:r>
+        <w:rPr>
+          <w:color w:val="0E101A"/>
+        </w:rPr>
+        <w:t>2. Contingence: </w:t>
+      </w:r>
+    </w:p>
+    <w:p>
+      <w:pPr>
+        <w:pStyle w:val="ql-indent-1"/>
+        <w:spacing w:before="0" w:beforeAutospacing="0" w:after="0" w:afterAutospacing="0"/>
+        <w:ind w:left="2160"/>
+        <w:rPr>
+          <w:color w:val="0E101A"/>
+        </w:rPr>
+      </w:pPr>
+      <w:r>
+        <w:rPr>
+          <w:color w:val="0E101A"/>
+        </w:rPr>
+        <w:t>The contingency strategy is assuming the worst case and developing a plan to deal with it.</w:t>
+      </w:r>
+    </w:p>
+    <w:p>
+      <w:pPr>
+        <w:pStyle w:val="ql-indent-1"/>
+        <w:spacing w:before="0" w:beforeAutospacing="0" w:after="0" w:afterAutospacing="0"/>
+        <w:ind w:left="1440"/>
+        <w:rPr>
+          <w:color w:val="0E101A"/>
+        </w:rPr>
+      </w:pPr>
+      <w:r>
+        <w:rPr>
+          <w:color w:val="0E101A"/>
+        </w:rPr>
+        <w:t> </w:t>
+      </w:r>
+    </w:p>
+    <w:p>
+      <w:pPr>
+        <w:pStyle w:val="ql-indent-1"/>
+        <w:spacing w:before="0" w:beforeAutospacing="0" w:after="0" w:afterAutospacing="0"/>
+        <w:ind w:left="1440"/>
+        <w:rPr>
+          <w:color w:val="0E101A"/>
+        </w:rPr>
+      </w:pPr>
+      <w:r>
+        <w:rPr>
+          <w:color w:val="0E101A"/>
+        </w:rPr>
+        <w:t>3. Minimization: </w:t>
+      </w:r>
+    </w:p>
+    <w:p>
+      <w:pPr>
+        <w:pStyle w:val="ql-indent-1"/>
+        <w:spacing w:before="0" w:beforeAutospacing="0" w:after="0" w:afterAutospacing="0"/>
+        <w:ind w:left="1440" w:firstLine="720"/>
+        <w:rPr>
+          <w:color w:val="0E101A"/>
+        </w:rPr>
+      </w:pPr>
+      <w:r>
+        <w:rPr>
+          <w:color w:val="0E101A"/>
+        </w:rPr>
+        <w:t>The minimization strategy is intended to reduce the impact of the risks.</w:t>
+      </w:r>
+    </w:p>
+    <w:p>
+      <w:pPr>
+        <w:pStyle w:val="ql-indent-1"/>
+        <w:spacing w:before="0" w:beforeAutospacing="0" w:after="0" w:afterAutospacing="0"/>
+        <w:rPr>
+          <w:color w:val="0E101A"/>
+        </w:rPr>
+      </w:pPr>
+      <w:r>
+        <w:rPr>
+          <w:color w:val="0E101A"/>
+        </w:rPr>
+        <w:t> </w:t>
+      </w:r>
+    </w:p>
+    <w:p>
+      <w:pPr>
+        <w:pStyle w:val="NormalWeb"/>
+        <w:numPr>
+          <w:ilvl w:val="1"/>
+          <w:numId w:val="3"/>
+        </w:numPr>
+        <w:spacing w:before="0" w:beforeAutospacing="0" w:after="0" w:afterAutospacing="0"/>
+        <w:rPr>
+          <w:rStyle w:val="Emphasis"/>
+          <w:color w:val="0E101A"/>
+          <w:sz w:val="28"/>
+          <w:szCs w:val="28"/>
+        </w:rPr>
+      </w:pPr>
+      <w:r>
+        <w:rPr>
+          <w:rStyle w:val="Emphasis"/>
+          <w:color w:val="0E101A"/>
+          <w:sz w:val="28"/>
+          <w:szCs w:val="28"/>
+        </w:rPr>
+        <w:t xml:space="preserve"> </w:t>
+      </w:r>
+      <w:r>
+        <w:rPr>
+          <w:rStyle w:val="Emphasis"/>
+          <w:color w:val="0E101A"/>
+          <w:sz w:val="28"/>
+          <w:szCs w:val="28"/>
+        </w:rPr>
+        <w:t>Documentation </w:t>
+      </w:r>
+    </w:p>
+    <w:p>
+      <w:pPr>
+        <w:pStyle w:val="NormalWeb"/>
+        <w:spacing w:before="0" w:beforeAutospacing="0" w:after="0" w:afterAutospacing="0"/>
+        <w:rPr>
+          <w:rStyle w:val="Emphasis"/>
+          <w:color w:val="0E101A"/>
+          <w:sz w:val="28"/>
+          <w:szCs w:val="28"/>
+        </w:rPr>
+      </w:pPr>
+      <w:bookmarkStart w:id="5" w:name="_GoBack"/>
+      <w:bookmarkEnd w:id="5"/>
+    </w:p>
+    <w:p>
+      <w:pPr>
+        <w:pStyle w:val="NormalWeb"/>
+        <w:spacing w:before="0" w:beforeAutospacing="0" w:after="0" w:afterAutospacing="0"/>
+        <w:rPr>
+          <w:rStyle w:val="Emphasis"/>
+          <w:color w:val="0E101A"/>
+          <w:sz w:val="28"/>
+          <w:szCs w:val="28"/>
+        </w:rPr>
+      </w:pPr>
+    </w:p>
+    <w:p>
+      <w:pPr>
+        <w:pStyle w:val="NormalWeb"/>
+        <w:spacing w:before="0" w:beforeAutospacing="0" w:after="0" w:afterAutospacing="0"/>
+        <w:rPr>
+          <w:rStyle w:val="Strong"/>
+        </w:rPr>
+      </w:pPr>
+      <w:r>
+        <w:rPr>
+          <w:rStyle w:val="Strong"/>
+        </w:rPr>
+        <w:t xml:space="preserve">            </w:t>
+      </w:r>
+      <w:r>
+        <w:rPr>
+          <w:rStyle w:val="Strong"/>
+        </w:rPr>
+        <w:t>Risk (RID</w:t>
+      </w:r>
+      <w:r>
+        <w:rPr>
+          <w:rStyle w:val="Strong"/>
+        </w:rPr>
+        <w:t>1</w:t>
+      </w:r>
+      <w:r>
+        <w:rPr>
+          <w:rStyle w:val="Strong"/>
+        </w:rPr>
+        <w:t xml:space="preserve">): </w:t>
+      </w:r>
+      <w:r>
+        <w:rPr>
+          <w:rStyle w:val="Strong"/>
+        </w:rPr>
+        <w:t>Lack of group arrangement</w:t>
+      </w:r>
+    </w:p>
+    <w:p>
+      <w:pPr>
+        <w:pStyle w:val="NormalWeb"/>
+        <w:spacing w:before="0" w:beforeAutospacing="0" w:after="0" w:afterAutospacing="0"/>
+        <w:rPr>
+          <w:rStyle w:val="Strong"/>
+        </w:rPr>
+      </w:pPr>
+    </w:p>
+    <w:p>
+      <w:pPr>
+        <w:pStyle w:val="ql-indent-1"/>
+        <w:spacing w:before="0" w:beforeAutospacing="0" w:after="0" w:afterAutospacing="0"/>
+        <w:ind w:left="1440"/>
+        <w:rPr>
+          <w:b/>
+          <w:bCs/>
+          <w:color w:val="0E101A"/>
+        </w:rPr>
+      </w:pPr>
+      <w:r>
+        <w:rPr>
+          <w:b/>
+          <w:bCs/>
+          <w:color w:val="0E101A"/>
+        </w:rPr>
+        <w:t>1. Avoidance: </w:t>
+      </w:r>
+      <w:r>
+        <w:rPr>
+          <w:color w:val="0E101A"/>
+        </w:rPr>
+        <w:t>Any meetings should be scheduled in advance AND with every group member’s say taken in account. Roles and tasks should be clear to anyone who has been assigned one.</w:t>
+      </w:r>
+    </w:p>
+    <w:p>
+      <w:pPr>
+        <w:pStyle w:val="ql-indent-1"/>
+        <w:spacing w:before="0" w:beforeAutospacing="0" w:after="0" w:afterAutospacing="0"/>
+        <w:ind w:left="1440"/>
+        <w:rPr>
+          <w:color w:val="0E101A"/>
+        </w:rPr>
+      </w:pPr>
+      <w:r>
+        <w:rPr>
+          <w:color w:val="0E101A"/>
+        </w:rPr>
+        <w:t> </w:t>
+      </w:r>
+    </w:p>
+    <w:p>
+      <w:pPr>
+        <w:pStyle w:val="ql-indent-1"/>
+        <w:spacing w:before="0" w:beforeAutospacing="0" w:after="0" w:afterAutospacing="0"/>
+        <w:ind w:left="1440"/>
+        <w:rPr>
+          <w:color w:val="0E101A"/>
+        </w:rPr>
+      </w:pPr>
+      <w:r>
+        <w:rPr>
+          <w:b/>
+          <w:bCs/>
+          <w:color w:val="0E101A"/>
+        </w:rPr>
+        <w:t>2. Contingence: </w:t>
+      </w:r>
+      <w:r>
+        <w:rPr>
+          <w:color w:val="0E101A"/>
+        </w:rPr>
+        <w:t xml:space="preserve">In case the group lacks total order and organization, a meeting should be conducted for the sole purpose of discussing this matter, to try to work around this obstacle. </w:t>
+      </w:r>
+    </w:p>
+    <w:p>
+      <w:pPr>
+        <w:pStyle w:val="ql-indent-1"/>
+        <w:spacing w:before="0" w:beforeAutospacing="0" w:after="0" w:afterAutospacing="0"/>
+        <w:ind w:left="1440"/>
+        <w:rPr>
+          <w:color w:val="0E101A"/>
+        </w:rPr>
+      </w:pPr>
+      <w:r>
+        <w:rPr>
+          <w:color w:val="0E101A"/>
+        </w:rPr>
+        <w:t> </w:t>
+      </w:r>
+    </w:p>
+    <w:p>
+      <w:pPr>
+        <w:pStyle w:val="ql-indent-1"/>
+        <w:spacing w:before="0" w:beforeAutospacing="0" w:after="0" w:afterAutospacing="0"/>
+        <w:ind w:left="1440"/>
+        <w:rPr>
+          <w:color w:val="0E101A"/>
+        </w:rPr>
+      </w:pPr>
+      <w:r>
+        <w:rPr>
+          <w:b/>
+          <w:bCs/>
+          <w:color w:val="0E101A"/>
+        </w:rPr>
+        <w:t>3. Minimization: </w:t>
+      </w:r>
+      <w:r>
+        <w:rPr>
+          <w:color w:val="0E101A"/>
+        </w:rPr>
+        <w:t xml:space="preserve">Group members should always update each other on edits they add to the project. Communication should be constant. </w:t>
+      </w:r>
+    </w:p>
+    <w:p>
+      <w:pPr>
+        <w:pStyle w:val="ql-indent-1"/>
+        <w:spacing w:before="0" w:beforeAutospacing="0" w:after="0" w:afterAutospacing="0"/>
+        <w:ind w:left="1440"/>
+        <w:rPr>
+          <w:color w:val="0E101A"/>
+        </w:rPr>
+      </w:pPr>
+      <w:r>
+        <w:rPr>
+          <w:color w:val="0E101A"/>
+        </w:rPr>
+        <w:t xml:space="preserve"> </w:t>
+      </w:r>
+    </w:p>
+    <w:p>
+      <w:pPr>
+        <w:pStyle w:val="NormalWeb"/>
+        <w:spacing w:before="0" w:beforeAutospacing="0" w:after="0" w:afterAutospacing="0"/>
+        <w:rPr>
+          <w:rStyle w:val="Strong"/>
+        </w:rPr>
+      </w:pPr>
+      <w:r>
+        <w:rPr>
+          <w:rStyle w:val="Strong"/>
+        </w:rPr>
+        <w:t xml:space="preserve">            </w:t>
+      </w:r>
+      <w:r>
+        <w:rPr>
+          <w:rStyle w:val="Strong"/>
+        </w:rPr>
+        <w:t>Risk (RID</w:t>
+      </w:r>
+      <w:r>
+        <w:rPr>
+          <w:rStyle w:val="Strong"/>
+        </w:rPr>
+        <w:t>2</w:t>
+      </w:r>
+      <w:r>
+        <w:rPr>
+          <w:rStyle w:val="Strong"/>
+        </w:rPr>
+        <w:t>):</w:t>
+      </w:r>
+      <w:r>
+        <w:rPr>
+          <w:rStyle w:val="Strong"/>
+        </w:rPr>
+        <w:t xml:space="preserve"> </w:t>
+      </w:r>
+      <w:r>
+        <w:rPr>
+          <w:rStyle w:val="Strong"/>
+        </w:rPr>
+        <w:t>Code unclear to some</w:t>
+      </w:r>
+    </w:p>
+    <w:p>
+      <w:pPr>
+        <w:pStyle w:val="NormalWeb"/>
+        <w:spacing w:before="0" w:beforeAutospacing="0" w:after="0" w:afterAutospacing="0"/>
+        <w:rPr>
+          <w:rStyle w:val="Strong"/>
+        </w:rPr>
+      </w:pPr>
+    </w:p>
+    <w:p>
+      <w:pPr>
+        <w:pStyle w:val="ql-indent-1"/>
+        <w:spacing w:before="0" w:beforeAutospacing="0" w:after="0" w:afterAutospacing="0"/>
+        <w:ind w:left="1440"/>
+        <w:rPr>
+          <w:color w:val="0E101A"/>
+        </w:rPr>
+      </w:pPr>
+      <w:r>
+        <w:rPr>
+          <w:b/>
+          <w:bCs/>
+          <w:color w:val="0E101A"/>
+        </w:rPr>
+        <w:t>1. Avoidance: </w:t>
+      </w:r>
+      <w:r>
+        <w:rPr>
+          <w:color w:val="0E101A"/>
+        </w:rPr>
+        <w:t>Any piece of code written down should have a reasonable amount of comments written to avoid confusion from within the group members.</w:t>
+      </w:r>
+    </w:p>
+    <w:p>
+      <w:pPr>
+        <w:pStyle w:val="ql-indent-1"/>
+        <w:spacing w:before="0" w:beforeAutospacing="0" w:after="0" w:afterAutospacing="0"/>
+        <w:ind w:left="1440"/>
+        <w:rPr>
+          <w:color w:val="0E101A"/>
+        </w:rPr>
+      </w:pPr>
+      <w:r>
+        <w:rPr>
+          <w:color w:val="0E101A"/>
+        </w:rPr>
+        <w:t> </w:t>
+      </w:r>
+    </w:p>
+    <w:p>
+      <w:pPr>
+        <w:pStyle w:val="ql-indent-1"/>
+        <w:spacing w:before="0" w:beforeAutospacing="0" w:after="0" w:afterAutospacing="0"/>
+        <w:ind w:left="1440"/>
+        <w:rPr>
+          <w:color w:val="0E101A"/>
+        </w:rPr>
+      </w:pPr>
+      <w:r>
+        <w:rPr>
+          <w:b/>
+          <w:bCs/>
+          <w:color w:val="0E101A"/>
+        </w:rPr>
+        <w:t>2. Contingence: </w:t>
+      </w:r>
+      <w:r>
+        <w:rPr>
+          <w:color w:val="0E101A"/>
+        </w:rPr>
+        <w:t xml:space="preserve">In case code is vague to group member(s), a meeting should be conducted to make sure all coding doubts are cleared and fully explained. </w:t>
+      </w:r>
+    </w:p>
+    <w:p>
+      <w:pPr>
+        <w:pStyle w:val="ql-indent-1"/>
+        <w:spacing w:before="0" w:beforeAutospacing="0" w:after="0" w:afterAutospacing="0"/>
+        <w:ind w:left="1440"/>
+        <w:rPr>
+          <w:color w:val="0E101A"/>
+        </w:rPr>
+      </w:pPr>
+      <w:r>
+        <w:rPr>
+          <w:color w:val="0E101A"/>
+        </w:rPr>
+        <w:t> </w:t>
+      </w:r>
+    </w:p>
+    <w:p>
+      <w:pPr>
+        <w:pStyle w:val="ql-indent-1"/>
+        <w:spacing w:before="0" w:beforeAutospacing="0" w:after="0" w:afterAutospacing="0"/>
+        <w:ind w:left="1440"/>
+        <w:rPr>
+          <w:color w:val="0E101A"/>
+        </w:rPr>
+      </w:pPr>
+      <w:r>
+        <w:rPr>
+          <w:b/>
+          <w:bCs/>
+          <w:color w:val="0E101A"/>
+        </w:rPr>
+        <w:t>3. Minimization: </w:t>
+      </w:r>
+      <w:r>
+        <w:rPr>
+          <w:color w:val="0E101A"/>
+        </w:rPr>
+        <w:t>Code comments should be updated frequently, especially   when new code is added.</w:t>
+      </w:r>
+    </w:p>
+    <w:p>
+      <w:pPr>
+        <w:pStyle w:val="NormalWeb"/>
+        <w:spacing w:before="0" w:beforeAutospacing="0" w:after="0" w:afterAutospacing="0"/>
+        <w:rPr>
+          <w:rStyle w:val="Strong"/>
+        </w:rPr>
+      </w:pPr>
+    </w:p>
+    <w:p>
+      <w:pPr>
+        <w:pStyle w:val="NormalWeb"/>
+        <w:spacing w:before="0" w:beforeAutospacing="0" w:after="0" w:afterAutospacing="0"/>
+        <w:rPr>
+          <w:rStyle w:val="Strong"/>
+        </w:rPr>
+      </w:pPr>
+      <w:r>
+        <w:rPr>
+          <w:rStyle w:val="Strong"/>
+        </w:rPr>
+        <w:t xml:space="preserve">            </w:t>
+      </w:r>
+      <w:r>
+        <w:rPr>
+          <w:rStyle w:val="Strong"/>
+        </w:rPr>
+        <w:t>Risk (RID</w:t>
+      </w:r>
+      <w:r>
+        <w:rPr>
+          <w:rStyle w:val="Strong"/>
+        </w:rPr>
+        <w:t>3</w:t>
+      </w:r>
+      <w:r>
+        <w:rPr>
+          <w:rStyle w:val="Strong"/>
+        </w:rPr>
+        <w:t>):</w:t>
+      </w:r>
+      <w:r>
+        <w:rPr>
+          <w:rStyle w:val="Strong"/>
+        </w:rPr>
+        <w:t xml:space="preserve"> </w:t>
+      </w:r>
+      <w:r>
+        <w:rPr>
+          <w:rStyle w:val="Strong"/>
+        </w:rPr>
+        <w:t>Poor communication</w:t>
+      </w:r>
+    </w:p>
+    <w:p>
+      <w:pPr>
+        <w:pStyle w:val="NormalWeb"/>
+        <w:spacing w:before="0" w:beforeAutospacing="0" w:after="0" w:afterAutospacing="0"/>
+        <w:rPr>
+          <w:rStyle w:val="Strong"/>
+        </w:rPr>
+      </w:pPr>
+    </w:p>
+    <w:p>
+      <w:pPr>
+        <w:pStyle w:val="ql-indent-1"/>
+        <w:spacing w:before="0" w:beforeAutospacing="0" w:after="0" w:afterAutospacing="0"/>
+        <w:ind w:left="1440"/>
+        <w:rPr>
+          <w:color w:val="0E101A"/>
+        </w:rPr>
+      </w:pPr>
+      <w:r>
+        <w:rPr>
+          <w:b/>
+          <w:bCs/>
+          <w:color w:val="0E101A"/>
+        </w:rPr>
+        <w:t>1. Avoidance: </w:t>
+      </w:r>
+      <w:r>
+        <w:rPr>
+          <w:color w:val="0E101A"/>
+        </w:rPr>
+        <w:t>Group members should be notified whenever there is any change in plans or objectives regarding the project.</w:t>
+      </w:r>
+    </w:p>
+    <w:p>
+      <w:pPr>
+        <w:pStyle w:val="ql-indent-1"/>
+        <w:spacing w:before="0" w:beforeAutospacing="0" w:after="0" w:afterAutospacing="0"/>
+        <w:ind w:left="1440"/>
+        <w:rPr>
+          <w:color w:val="0E101A"/>
+        </w:rPr>
+      </w:pPr>
+      <w:r>
+        <w:rPr>
+          <w:color w:val="0E101A"/>
+        </w:rPr>
+        <w:t> </w:t>
+      </w:r>
+    </w:p>
+    <w:p>
+      <w:pPr>
+        <w:pStyle w:val="ql-indent-1"/>
+        <w:spacing w:before="0" w:beforeAutospacing="0" w:after="0" w:afterAutospacing="0"/>
+        <w:ind w:left="1440"/>
+        <w:rPr>
+          <w:color w:val="0E101A"/>
+        </w:rPr>
+      </w:pPr>
+      <w:r>
+        <w:rPr>
+          <w:b/>
+          <w:bCs/>
+          <w:color w:val="0E101A"/>
+        </w:rPr>
+        <w:t>2. Contingence: </w:t>
+      </w:r>
+      <w:r>
+        <w:rPr>
+          <w:color w:val="0E101A"/>
+        </w:rPr>
+        <w:t xml:space="preserve">Nothing too complicated here, if communication is weak, a meeting should </w:t>
+      </w:r>
+      <w:proofErr w:type="spellStart"/>
+      <w:r>
+        <w:rPr>
+          <w:color w:val="0E101A"/>
+        </w:rPr>
+        <w:t>scheduled</w:t>
+      </w:r>
+      <w:proofErr w:type="spellEnd"/>
+      <w:r>
+        <w:rPr>
+          <w:color w:val="0E101A"/>
+        </w:rPr>
+        <w:t xml:space="preserve"> to discuss the importance of communication in this project and how strongly it affects it.</w:t>
+      </w:r>
+    </w:p>
+    <w:p>
+      <w:pPr>
+        <w:pStyle w:val="ql-indent-1"/>
+        <w:spacing w:before="0" w:beforeAutospacing="0" w:after="0" w:afterAutospacing="0"/>
+        <w:ind w:left="1440"/>
+        <w:rPr>
+          <w:color w:val="0E101A"/>
+        </w:rPr>
+      </w:pPr>
+      <w:r>
+        <w:rPr>
+          <w:color w:val="0E101A"/>
+        </w:rPr>
+        <w:t> </w:t>
+      </w:r>
+    </w:p>
+    <w:p>
+      <w:pPr>
+        <w:pStyle w:val="NormalWeb"/>
+        <w:spacing w:before="0" w:beforeAutospacing="0" w:after="0" w:afterAutospacing="0"/>
+        <w:rPr>
+          <w:b/>
+          <w:bCs/>
+          <w:color w:val="0E101A"/>
+        </w:rPr>
+      </w:pPr>
+      <w:r>
+        <w:rPr>
+          <w:b/>
+          <w:bCs/>
+          <w:color w:val="0E101A"/>
+        </w:rPr>
+        <w:t xml:space="preserve">                        </w:t>
+      </w:r>
+      <w:r>
+        <w:rPr>
+          <w:b/>
+          <w:bCs/>
+          <w:color w:val="0E101A"/>
+        </w:rPr>
+        <w:t>3. Minimization: </w:t>
+      </w:r>
+      <w:r>
+        <w:rPr>
+          <w:color w:val="0E101A"/>
+        </w:rPr>
+        <w:t>Meetings should be routinely scheduled.</w:t>
+      </w:r>
+      <w:r>
+        <w:rPr>
+          <w:b/>
+          <w:bCs/>
+          <w:color w:val="0E101A"/>
+        </w:rPr>
+        <w:t xml:space="preserve"> </w:t>
+      </w:r>
+    </w:p>
+    <w:p>
+      <w:pPr>
+        <w:pStyle w:val="NormalWeb"/>
+        <w:spacing w:before="0" w:beforeAutospacing="0" w:after="0" w:afterAutospacing="0"/>
+        <w:rPr>
+          <w:rStyle w:val="Strong"/>
+        </w:rPr>
+      </w:pPr>
+    </w:p>
+    <w:p>
+      <w:pPr>
+        <w:pStyle w:val="NormalWeb"/>
+        <w:spacing w:before="0" w:beforeAutospacing="0" w:after="0" w:afterAutospacing="0"/>
+        <w:rPr>
+          <w:rStyle w:val="Strong"/>
+        </w:rPr>
+      </w:pPr>
+      <w:r>
+        <w:rPr>
+          <w:rStyle w:val="Strong"/>
+        </w:rPr>
+        <w:t xml:space="preserve">            </w:t>
+      </w:r>
+      <w:r>
+        <w:rPr>
+          <w:rStyle w:val="Strong"/>
+        </w:rPr>
+        <w:t>Risk (RID</w:t>
+      </w:r>
+      <w:r>
+        <w:rPr>
+          <w:rStyle w:val="Strong"/>
+        </w:rPr>
+        <w:t>4</w:t>
+      </w:r>
+      <w:r>
+        <w:rPr>
+          <w:rStyle w:val="Strong"/>
+        </w:rPr>
+        <w:t>):</w:t>
+      </w:r>
+      <w:r>
+        <w:rPr>
+          <w:rStyle w:val="Strong"/>
+        </w:rPr>
+        <w:t xml:space="preserve"> </w:t>
+      </w:r>
+      <w:r>
+        <w:rPr>
+          <w:rStyle w:val="Strong"/>
+        </w:rPr>
+        <w:t>Unexpected outcomes and errors</w:t>
+      </w:r>
+    </w:p>
+    <w:p>
+      <w:pPr>
+        <w:pStyle w:val="ql-indent-1"/>
+        <w:spacing w:before="0" w:beforeAutospacing="0" w:after="0" w:afterAutospacing="0"/>
+        <w:ind w:left="1440"/>
+        <w:rPr>
+          <w:color w:val="0E101A"/>
+        </w:rPr>
+      </w:pPr>
+      <w:r>
+        <w:rPr>
+          <w:b/>
+          <w:bCs/>
+          <w:color w:val="0E101A"/>
+        </w:rPr>
+        <w:t>1. Avoidance: </w:t>
+      </w:r>
+      <w:r>
+        <w:rPr>
+          <w:color w:val="0E101A"/>
+        </w:rPr>
+        <w:t>Functions should be implemented and tested in singles to allow for easier tracking of error outcomes.</w:t>
+      </w:r>
+    </w:p>
+    <w:p>
+      <w:pPr>
+        <w:pStyle w:val="ql-indent-1"/>
+        <w:spacing w:before="0" w:beforeAutospacing="0" w:after="0" w:afterAutospacing="0"/>
+        <w:ind w:left="1440"/>
+        <w:rPr>
+          <w:color w:val="0E101A"/>
+        </w:rPr>
+      </w:pPr>
+      <w:r>
+        <w:rPr>
+          <w:color w:val="0E101A"/>
+        </w:rPr>
+        <w:t> </w:t>
+      </w:r>
+    </w:p>
+    <w:p>
+      <w:pPr>
+        <w:pStyle w:val="ql-indent-1"/>
+        <w:spacing w:before="0" w:beforeAutospacing="0" w:after="0" w:afterAutospacing="0"/>
+        <w:ind w:left="1440"/>
+        <w:rPr>
+          <w:color w:val="0E101A"/>
+        </w:rPr>
+      </w:pPr>
+      <w:r>
+        <w:rPr>
+          <w:b/>
+          <w:bCs/>
+          <w:color w:val="0E101A"/>
+        </w:rPr>
+        <w:t>2. Contingence: </w:t>
+      </w:r>
+      <w:r>
+        <w:rPr>
+          <w:color w:val="0E101A"/>
+        </w:rPr>
+        <w:t>In case we encounter errors deeper into the app, we should trace the error in order to know its exact source. However, we hope that this is not the case in the future.</w:t>
+      </w:r>
+    </w:p>
+    <w:p>
+      <w:pPr>
+        <w:pStyle w:val="ql-indent-1"/>
+        <w:spacing w:before="0" w:beforeAutospacing="0" w:after="0" w:afterAutospacing="0"/>
+        <w:ind w:left="1440"/>
+        <w:rPr>
+          <w:color w:val="0E101A"/>
+        </w:rPr>
+      </w:pPr>
+      <w:r>
+        <w:rPr>
+          <w:color w:val="0E101A"/>
+        </w:rPr>
+        <w:t xml:space="preserve">  </w:t>
+      </w:r>
+    </w:p>
+    <w:p>
+      <w:pPr>
+        <w:pStyle w:val="NormalWeb"/>
+        <w:spacing w:before="0" w:beforeAutospacing="0" w:after="0" w:afterAutospacing="0"/>
+        <w:ind w:left="360"/>
+        <w:rPr>
+          <w:color w:val="0E101A"/>
+        </w:rPr>
+      </w:pPr>
+      <w:r>
+        <w:rPr>
+          <w:b/>
+          <w:bCs/>
+          <w:color w:val="0E101A"/>
+        </w:rPr>
+        <w:t xml:space="preserve">                  3. </w:t>
+      </w:r>
+      <w:r>
+        <w:rPr>
+          <w:b/>
+          <w:bCs/>
+          <w:color w:val="0E101A"/>
+        </w:rPr>
+        <w:t>Minimization: </w:t>
+      </w:r>
+      <w:r>
+        <w:rPr>
+          <w:color w:val="0E101A"/>
+        </w:rPr>
+        <w:t xml:space="preserve">Make sure every function works as intended and testing it   </w:t>
+      </w:r>
+    </w:p>
+    <w:p>
+      <w:pPr>
+        <w:pStyle w:val="NormalWeb"/>
+        <w:spacing w:before="0" w:beforeAutospacing="0" w:after="0" w:afterAutospacing="0"/>
+        <w:ind w:left="720"/>
+        <w:rPr>
+          <w:color w:val="0E101A"/>
+        </w:rPr>
+      </w:pPr>
+      <w:r>
+        <w:rPr>
+          <w:color w:val="0E101A"/>
+        </w:rPr>
+        <w:t xml:space="preserve">            </w:t>
+      </w:r>
+      <w:proofErr w:type="gramStart"/>
+      <w:r>
+        <w:rPr>
+          <w:color w:val="0E101A"/>
+        </w:rPr>
+        <w:t>immediately</w:t>
+      </w:r>
+      <w:proofErr w:type="gramEnd"/>
+      <w:r>
+        <w:rPr>
+          <w:color w:val="0E101A"/>
+        </w:rPr>
+        <w:t xml:space="preserve"> after it is done.</w:t>
+      </w:r>
+    </w:p>
+    <w:p>
+      <w:pPr>
+        <w:pStyle w:val="NormalWeb"/>
+        <w:spacing w:before="0" w:beforeAutospacing="0" w:after="0" w:afterAutospacing="0"/>
+        <w:rPr>
+          <w:rStyle w:val="Strong"/>
+        </w:rPr>
+      </w:pPr>
+    </w:p>
+    <w:p>
+      <w:pPr>
+        <w:pStyle w:val="NormalWeb"/>
+        <w:spacing w:before="0" w:beforeAutospacing="0" w:after="0" w:afterAutospacing="0"/>
+        <w:rPr>
+          <w:rStyle w:val="Strong"/>
+        </w:rPr>
+      </w:pPr>
+      <w:r>
+        <w:rPr>
+          <w:rStyle w:val="Strong"/>
+        </w:rPr>
+        <w:t xml:space="preserve">            </w:t>
+      </w:r>
+      <w:r>
+        <w:rPr>
+          <w:rStyle w:val="Strong"/>
+        </w:rPr>
+        <w:t>Risk (RID</w:t>
+      </w:r>
+      <w:r>
+        <w:rPr>
+          <w:rStyle w:val="Strong"/>
+        </w:rPr>
+        <w:t>5</w:t>
+      </w:r>
+      <w:r>
+        <w:rPr>
+          <w:rStyle w:val="Strong"/>
+        </w:rPr>
+        <w:t>):</w:t>
+      </w:r>
+      <w:r>
+        <w:rPr>
+          <w:rStyle w:val="Strong"/>
+        </w:rPr>
+        <w:t xml:space="preserve"> </w:t>
+      </w:r>
+      <w:r>
+        <w:rPr>
+          <w:rStyle w:val="Strong"/>
+        </w:rPr>
+        <w:t>Software limitations</w:t>
+      </w:r>
+    </w:p>
+    <w:p>
+      <w:pPr>
+        <w:pStyle w:val="NormalWeb"/>
+        <w:spacing w:before="0" w:beforeAutospacing="0" w:after="0" w:afterAutospacing="0"/>
+        <w:rPr>
+          <w:rStyle w:val="Strong"/>
+        </w:rPr>
+      </w:pPr>
+    </w:p>
+    <w:p>
+      <w:pPr>
+        <w:pStyle w:val="ql-indent-1"/>
+        <w:spacing w:before="0" w:beforeAutospacing="0" w:after="0" w:afterAutospacing="0"/>
+        <w:ind w:left="1440"/>
+        <w:rPr>
+          <w:color w:val="0E101A"/>
+        </w:rPr>
+      </w:pPr>
+      <w:r>
+        <w:rPr>
+          <w:b/>
+          <w:bCs/>
+          <w:color w:val="0E101A"/>
+        </w:rPr>
+        <w:t>1. Avoidance: </w:t>
+      </w:r>
+      <w:r>
+        <w:rPr>
+          <w:color w:val="0E101A"/>
+        </w:rPr>
+        <w:t>Code should be written in a way such that it allows for future expansion for extra features.</w:t>
+      </w:r>
+    </w:p>
+    <w:p>
+      <w:pPr>
+        <w:pStyle w:val="ql-indent-1"/>
+        <w:spacing w:before="0" w:beforeAutospacing="0" w:after="0" w:afterAutospacing="0"/>
+        <w:ind w:left="1440"/>
+        <w:rPr>
+          <w:color w:val="0E101A"/>
+        </w:rPr>
+      </w:pPr>
+      <w:r>
+        <w:rPr>
+          <w:color w:val="0E101A"/>
+        </w:rPr>
+        <w:t> </w:t>
+      </w:r>
+    </w:p>
+    <w:p>
+      <w:pPr>
+        <w:pStyle w:val="ql-indent-1"/>
+        <w:spacing w:before="0" w:beforeAutospacing="0" w:after="0" w:afterAutospacing="0"/>
+        <w:ind w:left="1440"/>
+        <w:rPr>
+          <w:color w:val="0E101A"/>
+        </w:rPr>
+      </w:pPr>
+      <w:r>
+        <w:rPr>
+          <w:b/>
+          <w:bCs/>
+          <w:color w:val="0E101A"/>
+        </w:rPr>
+        <w:t>2. Contingence: </w:t>
+      </w:r>
+      <w:r>
+        <w:rPr>
+          <w:color w:val="0E101A"/>
+        </w:rPr>
+        <w:t>In case we encounter a wall midst coding, we should try our best to modify certain aspects of our whole code to allow for more functions to work.</w:t>
+      </w:r>
+    </w:p>
+    <w:p>
+      <w:pPr>
+        <w:pStyle w:val="ql-indent-1"/>
+        <w:spacing w:before="0" w:beforeAutospacing="0" w:after="0" w:afterAutospacing="0"/>
+        <w:ind w:left="1440"/>
+        <w:rPr>
+          <w:color w:val="0E101A"/>
+        </w:rPr>
+      </w:pPr>
+      <w:r>
+        <w:rPr>
+          <w:color w:val="0E101A"/>
+        </w:rPr>
+        <w:t> </w:t>
+      </w:r>
+    </w:p>
+    <w:p>
+      <w:pPr>
+        <w:pStyle w:val="ql-indent-1"/>
+        <w:spacing w:before="0" w:beforeAutospacing="0" w:after="0" w:afterAutospacing="0"/>
+        <w:ind w:left="1440"/>
+        <w:rPr>
+          <w:color w:val="0E101A"/>
+        </w:rPr>
+      </w:pPr>
+      <w:r>
+        <w:rPr>
+          <w:b/>
+          <w:bCs/>
+          <w:color w:val="0E101A"/>
+        </w:rPr>
+        <w:t>3. Minimization: </w:t>
+      </w:r>
+      <w:r>
+        <w:rPr>
+          <w:color w:val="0E101A"/>
+        </w:rPr>
+        <w:t xml:space="preserve">Always code in a way that allows for countless features to be implemented in the future. </w:t>
+      </w:r>
+    </w:p>
+    <w:p>
+      <w:pPr>
+        <w:pStyle w:val="NormalWeb"/>
+        <w:spacing w:before="0" w:beforeAutospacing="0" w:after="0" w:afterAutospacing="0"/>
+        <w:rPr>
+          <w:b/>
+          <w:bCs/>
+          <w:color w:val="0E101A"/>
+        </w:rPr>
+      </w:pPr>
+    </w:p>
+    <w:p>
+      <w:pPr>
+        <w:pStyle w:val="NormalWeb"/>
+        <w:spacing w:before="0" w:beforeAutospacing="0" w:after="0" w:afterAutospacing="0"/>
+        <w:rPr>
+          <w:rStyle w:val="Strong"/>
+        </w:rPr>
+      </w:pPr>
+      <w:r>
+        <w:rPr>
+          <w:rStyle w:val="Strong"/>
+        </w:rPr>
+        <w:t xml:space="preserve">            </w:t>
+      </w:r>
+      <w:r>
+        <w:rPr>
+          <w:rStyle w:val="Strong"/>
+        </w:rPr>
+        <w:t>Risk (RID</w:t>
+      </w:r>
+      <w:r>
+        <w:rPr>
+          <w:rStyle w:val="Strong"/>
+        </w:rPr>
+        <w:t>6</w:t>
+      </w:r>
+      <w:r>
+        <w:rPr>
+          <w:rStyle w:val="Strong"/>
+        </w:rPr>
+        <w:t>):</w:t>
+      </w:r>
+      <w:r>
+        <w:rPr>
+          <w:rStyle w:val="Strong"/>
+        </w:rPr>
+        <w:t xml:space="preserve"> </w:t>
+      </w:r>
+      <w:r>
+        <w:rPr>
+          <w:rStyle w:val="Strong"/>
+        </w:rPr>
+        <w:t>Lack of accessibility</w:t>
+      </w:r>
+    </w:p>
+    <w:p>
+      <w:pPr>
+        <w:pStyle w:val="NormalWeb"/>
+        <w:spacing w:before="0" w:beforeAutospacing="0" w:after="0" w:afterAutospacing="0"/>
+        <w:rPr>
+          <w:rStyle w:val="Strong"/>
+        </w:rPr>
+      </w:pPr>
+    </w:p>
+    <w:p>
+      <w:pPr>
+        <w:pStyle w:val="ql-indent-1"/>
+        <w:spacing w:before="0" w:beforeAutospacing="0" w:after="0" w:afterAutospacing="0"/>
+        <w:ind w:left="1440"/>
+        <w:rPr>
+          <w:color w:val="0E101A"/>
+        </w:rPr>
+      </w:pPr>
+      <w:r>
+        <w:rPr>
+          <w:b/>
+          <w:bCs/>
+          <w:color w:val="0E101A"/>
+        </w:rPr>
+        <w:t>1. Avoidance: </w:t>
+      </w:r>
+      <w:r>
+        <w:rPr>
+          <w:color w:val="0E101A"/>
+        </w:rPr>
+        <w:t>Anything involving this project should be posted in a place accessible and possibly updateable by all group members of the group, possibly GitHub.</w:t>
+      </w:r>
+    </w:p>
+    <w:p>
+      <w:pPr>
+        <w:pStyle w:val="ql-indent-1"/>
+        <w:spacing w:before="0" w:beforeAutospacing="0" w:after="0" w:afterAutospacing="0"/>
+        <w:ind w:left="1440"/>
+        <w:rPr>
+          <w:color w:val="0E101A"/>
+        </w:rPr>
+      </w:pPr>
+      <w:r>
+        <w:rPr>
+          <w:color w:val="0E101A"/>
+        </w:rPr>
+        <w:t> </w:t>
+      </w:r>
+    </w:p>
+    <w:p>
+      <w:pPr>
+        <w:pStyle w:val="ql-indent-1"/>
+        <w:spacing w:before="0" w:beforeAutospacing="0" w:after="0" w:afterAutospacing="0"/>
+        <w:ind w:left="1440"/>
+        <w:rPr>
+          <w:color w:val="0E101A"/>
+        </w:rPr>
+      </w:pPr>
+      <w:r>
+        <w:rPr>
+          <w:b/>
+          <w:bCs/>
+          <w:color w:val="0E101A"/>
+        </w:rPr>
+        <w:t>2. Contingence: </w:t>
+      </w:r>
+      <w:r>
+        <w:rPr>
+          <w:color w:val="0E101A"/>
+        </w:rPr>
+        <w:t>Any member that encounters problems when trying to access the project files should immediately report to the group so that he/she can access them.</w:t>
+      </w:r>
+    </w:p>
+    <w:p>
+      <w:pPr>
+        <w:pStyle w:val="ql-indent-1"/>
+        <w:spacing w:before="0" w:beforeAutospacing="0" w:after="0" w:afterAutospacing="0"/>
+        <w:ind w:left="1440"/>
+        <w:rPr>
+          <w:rStyle w:val="Strong"/>
+          <w:b w:val="0"/>
+          <w:bCs w:val="0"/>
+          <w:color w:val="0E101A"/>
+        </w:rPr>
+      </w:pPr>
+      <w:r>
+        <w:rPr>
+          <w:b/>
+          <w:bCs/>
+          <w:color w:val="0E101A"/>
+        </w:rPr>
+        <w:t>3. Minimization: </w:t>
+      </w:r>
+      <w:r>
+        <w:rPr>
+          <w:color w:val="0E101A"/>
+        </w:rPr>
+        <w:t>Always push commits for any changes or modifications          made to the project files and keep it updated.</w:t>
+      </w:r>
+      <w:r>
+        <w:rPr>
+          <w:rStyle w:val="Strong"/>
+        </w:rPr>
+        <w:t xml:space="preserve">            </w:t>
+      </w:r>
+    </w:p>
+    <w:p>
+      <w:pPr>
+        <w:pStyle w:val="NormalWeb"/>
+        <w:spacing w:before="0" w:beforeAutospacing="0" w:after="0" w:afterAutospacing="0"/>
+        <w:rPr>
+          <w:color w:val="0E101A"/>
+          <w:sz w:val="28"/>
+          <w:szCs w:val="28"/>
+        </w:rPr>
+      </w:pPr>
+    </w:p>
+    <w:p>
+      <w:pPr>
+        <w:pStyle w:val="NormalWeb"/>
+        <w:spacing w:before="0" w:beforeAutospacing="0" w:after="0" w:afterAutospacing="0"/>
+        <w:rPr>
+          <w:rStyle w:val="Strong"/>
+          <w:color w:val="0E101A"/>
+        </w:rPr>
+      </w:pPr>
+      <w:r>
+        <w:rPr>
+          <w:rStyle w:val="Emphasis"/>
+          <w:color w:val="0E101A"/>
+        </w:rPr>
+        <w:lastRenderedPageBreak/>
+        <w:t>       </w:t>
+      </w:r>
+      <w:r>
+        <w:rPr>
+          <w:rStyle w:val="Emphasis"/>
+          <w:color w:val="0E101A"/>
+        </w:rPr>
+        <w:tab/>
+      </w:r>
+      <w:r>
+        <w:rPr>
+          <w:rStyle w:val="Strong"/>
+          <w:color w:val="0E101A"/>
+        </w:rPr>
+        <w:t>Risk (RID7): Loss of content/information</w:t>
+      </w:r>
+    </w:p>
+    <w:p>
+      <w:pPr>
+        <w:pStyle w:val="NormalWeb"/>
+        <w:spacing w:before="0" w:beforeAutospacing="0" w:after="0" w:afterAutospacing="0"/>
+        <w:rPr>
+          <w:color w:val="0E101A"/>
+        </w:rPr>
+      </w:pPr>
+    </w:p>
+    <w:p>
+      <w:pPr>
+        <w:pStyle w:val="ql-indent-1"/>
+        <w:spacing w:before="0" w:beforeAutospacing="0" w:after="0" w:afterAutospacing="0"/>
+        <w:ind w:left="1440"/>
+        <w:rPr>
+          <w:b/>
+          <w:bCs/>
+          <w:color w:val="0E101A"/>
+        </w:rPr>
+      </w:pPr>
+      <w:r>
+        <w:rPr>
+          <w:b/>
+          <w:bCs/>
+          <w:color w:val="0E101A"/>
+        </w:rPr>
+        <w:t>1. Avoidance: </w:t>
+      </w:r>
+    </w:p>
+    <w:p>
+      <w:pPr>
+        <w:pStyle w:val="ql-indent-1"/>
+        <w:spacing w:before="0" w:beforeAutospacing="0" w:after="0" w:afterAutospacing="0"/>
+        <w:ind w:left="1440"/>
+        <w:rPr>
+          <w:color w:val="0E101A"/>
+        </w:rPr>
+      </w:pPr>
+      <w:r>
+        <w:rPr>
+          <w:color w:val="0E101A"/>
+        </w:rPr>
+        <w:t>Team members must keep all files organized and double-check before deleting work.</w:t>
+      </w:r>
+    </w:p>
+    <w:p>
+      <w:pPr>
+        <w:pStyle w:val="ql-indent-1"/>
+        <w:spacing w:before="0" w:beforeAutospacing="0" w:after="0" w:afterAutospacing="0"/>
+        <w:ind w:left="1440"/>
+        <w:rPr>
+          <w:color w:val="0E101A"/>
+        </w:rPr>
+      </w:pPr>
+      <w:r>
+        <w:rPr>
+          <w:color w:val="0E101A"/>
+        </w:rPr>
+        <w:t> </w:t>
+      </w:r>
+    </w:p>
+    <w:p>
+      <w:pPr>
+        <w:pStyle w:val="ql-indent-1"/>
+        <w:spacing w:before="0" w:beforeAutospacing="0" w:after="0" w:afterAutospacing="0"/>
+        <w:ind w:left="1440"/>
+        <w:rPr>
+          <w:b/>
+          <w:bCs/>
+          <w:color w:val="0E101A"/>
+        </w:rPr>
+      </w:pPr>
+      <w:r>
+        <w:rPr>
+          <w:b/>
+          <w:bCs/>
+          <w:color w:val="0E101A"/>
+        </w:rPr>
+        <w:t>2. Contingence: </w:t>
+      </w:r>
+    </w:p>
+    <w:p>
+      <w:pPr>
+        <w:pStyle w:val="ql-indent-1"/>
+        <w:spacing w:before="0" w:beforeAutospacing="0" w:after="0" w:afterAutospacing="0"/>
+        <w:ind w:left="1440"/>
+        <w:rPr>
+          <w:color w:val="0E101A"/>
+        </w:rPr>
+      </w:pPr>
+      <w:r>
+        <w:rPr>
+          <w:color w:val="0E101A"/>
+        </w:rPr>
+        <w:t>In case of loss of work, the team members must meet up, and the person with the most dated version of the project must provide the rest with all the content and then discuss what must be redone. If a significant portion of the work is lost, the liaison must contact the line manager.</w:t>
+      </w:r>
+    </w:p>
+    <w:p>
+      <w:pPr>
+        <w:pStyle w:val="ql-indent-1"/>
+        <w:spacing w:before="0" w:beforeAutospacing="0" w:after="0" w:afterAutospacing="0"/>
+        <w:ind w:left="1440"/>
+        <w:rPr>
+          <w:color w:val="0E101A"/>
+        </w:rPr>
+      </w:pPr>
+      <w:r>
+        <w:rPr>
+          <w:color w:val="0E101A"/>
+        </w:rPr>
+        <w:t> </w:t>
+      </w:r>
+    </w:p>
+    <w:p>
+      <w:pPr>
+        <w:pStyle w:val="ql-indent-1"/>
+        <w:spacing w:before="0" w:beforeAutospacing="0" w:after="0" w:afterAutospacing="0"/>
+        <w:ind w:left="1440"/>
+        <w:rPr>
+          <w:b/>
+          <w:bCs/>
+          <w:color w:val="0E101A"/>
+        </w:rPr>
+      </w:pPr>
+      <w:r>
+        <w:rPr>
+          <w:b/>
+          <w:bCs/>
+          <w:color w:val="0E101A"/>
+        </w:rPr>
+        <w:t>3. Minimization: </w:t>
+      </w:r>
+    </w:p>
+    <w:p>
+      <w:pPr>
+        <w:pStyle w:val="ql-indent-1"/>
+        <w:spacing w:before="0" w:beforeAutospacing="0" w:after="0" w:afterAutospacing="0"/>
+        <w:ind w:left="1440"/>
+        <w:rPr>
+          <w:color w:val="0E101A"/>
+        </w:rPr>
+      </w:pPr>
+      <w:r>
+        <w:rPr>
+          <w:color w:val="0E101A"/>
+        </w:rPr>
+        <w:t>To minimize the impact of the risk, the team members are asked to save their work frequently and upload it to GitHub.</w:t>
+      </w:r>
+    </w:p>
+    <w:p>
+      <w:pPr>
+        <w:pStyle w:val="NormalWeb"/>
+        <w:spacing w:before="0" w:beforeAutospacing="0" w:after="0" w:afterAutospacing="0"/>
+        <w:rPr>
+          <w:color w:val="0E101A"/>
+        </w:rPr>
+      </w:pPr>
+      <w:r>
+        <w:rPr>
+          <w:rStyle w:val="Strong"/>
+          <w:color w:val="0E101A"/>
+        </w:rPr>
+        <w:t> </w:t>
+      </w:r>
+    </w:p>
+    <w:p>
+      <w:pPr>
+        <w:pStyle w:val="NormalWeb"/>
+        <w:spacing w:before="0" w:beforeAutospacing="0" w:after="0" w:afterAutospacing="0"/>
+        <w:rPr>
+          <w:rStyle w:val="Strong"/>
+          <w:color w:val="0E101A"/>
+        </w:rPr>
+      </w:pPr>
+      <w:r>
+        <w:rPr>
+          <w:rStyle w:val="Strong"/>
+          <w:color w:val="0E101A"/>
+        </w:rPr>
+        <w:t>       </w:t>
+      </w:r>
+      <w:r>
+        <w:rPr>
+          <w:rStyle w:val="Strong"/>
+          <w:color w:val="0E101A"/>
+        </w:rPr>
+        <w:tab/>
+        <w:t>Risk (RID8): Most of functional and non-functional</w:t>
+      </w:r>
+      <w:r>
+        <w:rPr>
+          <w:color w:val="0E101A"/>
+        </w:rPr>
+        <w:t xml:space="preserve"> </w:t>
+      </w:r>
+      <w:r>
+        <w:rPr>
+          <w:rStyle w:val="Strong"/>
+          <w:color w:val="0E101A"/>
+        </w:rPr>
+        <w:t>requirements are not met.</w:t>
+      </w:r>
+    </w:p>
+    <w:p>
+      <w:pPr>
+        <w:pStyle w:val="NormalWeb"/>
+        <w:spacing w:before="0" w:beforeAutospacing="0" w:after="0" w:afterAutospacing="0"/>
+        <w:rPr>
+          <w:color w:val="0E101A"/>
+        </w:rPr>
+      </w:pPr>
+    </w:p>
+    <w:p>
+      <w:pPr>
+        <w:pStyle w:val="ql-indent-1"/>
+        <w:spacing w:before="0" w:beforeAutospacing="0" w:after="0" w:afterAutospacing="0"/>
+        <w:ind w:left="1440"/>
+        <w:rPr>
+          <w:b/>
+          <w:bCs/>
+          <w:color w:val="0E101A"/>
+        </w:rPr>
+      </w:pPr>
+      <w:r>
+        <w:rPr>
+          <w:b/>
+          <w:bCs/>
+          <w:color w:val="0E101A"/>
+        </w:rPr>
+        <w:t>1. Avoidance: </w:t>
+      </w:r>
+    </w:p>
+    <w:p>
+      <w:pPr>
+        <w:pStyle w:val="ql-indent-1"/>
+        <w:spacing w:before="0" w:beforeAutospacing="0" w:after="0" w:afterAutospacing="0"/>
+        <w:ind w:left="1440"/>
+        <w:rPr>
+          <w:color w:val="0E101A"/>
+        </w:rPr>
+      </w:pPr>
+      <w:r>
+        <w:rPr>
+          <w:color w:val="0E101A"/>
+        </w:rPr>
+        <w:t>Team members can keep track of all the requirements as they go ahead with the project. One of the members can create a checklist of all the requirements that have been met.</w:t>
+      </w:r>
+    </w:p>
+    <w:p>
+      <w:pPr>
+        <w:pStyle w:val="ql-indent-1"/>
+        <w:spacing w:before="0" w:beforeAutospacing="0" w:after="0" w:afterAutospacing="0"/>
+        <w:ind w:left="1440"/>
+        <w:rPr>
+          <w:color w:val="0E101A"/>
+        </w:rPr>
+      </w:pPr>
+      <w:r>
+        <w:rPr>
+          <w:color w:val="0E101A"/>
+        </w:rPr>
+        <w:t> </w:t>
+      </w:r>
+    </w:p>
+    <w:p>
+      <w:pPr>
+        <w:pStyle w:val="ql-indent-1"/>
+        <w:spacing w:before="0" w:beforeAutospacing="0" w:after="0" w:afterAutospacing="0"/>
+        <w:ind w:left="1440"/>
+        <w:rPr>
+          <w:b/>
+          <w:bCs/>
+          <w:color w:val="0E101A"/>
+        </w:rPr>
+      </w:pPr>
+    </w:p>
+    <w:p>
+      <w:pPr>
+        <w:pStyle w:val="ql-indent-1"/>
+        <w:spacing w:before="0" w:beforeAutospacing="0" w:after="0" w:afterAutospacing="0"/>
+        <w:ind w:left="1440"/>
+        <w:rPr>
+          <w:b/>
+          <w:bCs/>
+          <w:color w:val="0E101A"/>
+        </w:rPr>
+      </w:pPr>
+      <w:r>
+        <w:rPr>
+          <w:b/>
+          <w:bCs/>
+          <w:color w:val="0E101A"/>
+        </w:rPr>
+        <w:t>2. Contingence: </w:t>
+      </w:r>
+    </w:p>
+    <w:p>
+      <w:pPr>
+        <w:pStyle w:val="ql-indent-1"/>
+        <w:spacing w:before="0" w:beforeAutospacing="0" w:after="0" w:afterAutospacing="0"/>
+        <w:ind w:left="1440"/>
+        <w:rPr>
+          <w:color w:val="0E101A"/>
+        </w:rPr>
+      </w:pPr>
+      <w:r>
+        <w:rPr>
+          <w:color w:val="0E101A"/>
+        </w:rPr>
+        <w:t>Significant deviations from the requirements require the team members to schedule a meeting with the customer and make them aware of the significant deviations from the requirements. The customer will lay down the necessary steps that are required to solve the problem. Team members should make sure they stick to the new requirements set by the customer.</w:t>
+      </w:r>
+    </w:p>
+    <w:p>
+      <w:pPr>
+        <w:pStyle w:val="ql-indent-1"/>
+        <w:spacing w:before="0" w:beforeAutospacing="0" w:after="0" w:afterAutospacing="0"/>
+        <w:ind w:left="1440"/>
+        <w:rPr>
+          <w:color w:val="0E101A"/>
+        </w:rPr>
+      </w:pPr>
+      <w:r>
+        <w:rPr>
+          <w:color w:val="0E101A"/>
+        </w:rPr>
+        <w:t> </w:t>
+      </w:r>
+    </w:p>
+    <w:p>
+      <w:pPr>
+        <w:pStyle w:val="ql-indent-1"/>
+        <w:spacing w:before="0" w:beforeAutospacing="0" w:after="0" w:afterAutospacing="0"/>
+        <w:ind w:left="1440"/>
+        <w:rPr>
+          <w:b/>
+          <w:bCs/>
+          <w:color w:val="0E101A"/>
+        </w:rPr>
+      </w:pPr>
+      <w:r>
+        <w:rPr>
+          <w:b/>
+          <w:bCs/>
+          <w:color w:val="0E101A"/>
+        </w:rPr>
+        <w:t>3. Minimization: </w:t>
+      </w:r>
+    </w:p>
+    <w:p>
+      <w:pPr>
+        <w:pStyle w:val="ql-indent-1"/>
+        <w:spacing w:before="0" w:beforeAutospacing="0" w:after="0" w:afterAutospacing="0"/>
+        <w:ind w:left="1440"/>
+        <w:rPr>
+          <w:color w:val="0E101A"/>
+        </w:rPr>
+      </w:pPr>
+      <w:r>
+        <w:rPr>
+          <w:color w:val="0E101A"/>
+        </w:rPr>
+        <w:t>To minimize the impact of this risk, the team members must set up a weekly meeting to discuss all the requirements they were able to meet and the ones that were not possible. If any member faces difficulty in achieving a said requirement, the work can be delegated to someone else or split between a few members to ease the load.</w:t>
+      </w:r>
+    </w:p>
+    <w:p>
+      <w:pPr>
+        <w:pStyle w:val="ql-indent-1"/>
+        <w:spacing w:before="0" w:beforeAutospacing="0" w:after="0" w:afterAutospacing="0"/>
+        <w:rPr>
+          <w:color w:val="0E101A"/>
+        </w:rPr>
+      </w:pPr>
+      <w:r>
+        <w:rPr>
+          <w:color w:val="0E101A"/>
+        </w:rPr>
+        <w:t> </w:t>
+      </w:r>
+    </w:p>
+    <w:p>
+      <w:pPr>
+        <w:pStyle w:val="NormalWeb"/>
+        <w:spacing w:before="0" w:beforeAutospacing="0" w:after="0" w:afterAutospacing="0"/>
+        <w:ind w:firstLine="720"/>
+        <w:rPr>
+          <w:rStyle w:val="Strong"/>
+          <w:color w:val="0E101A"/>
+        </w:rPr>
+      </w:pPr>
+      <w:r>
+        <w:rPr>
+          <w:rStyle w:val="Strong"/>
+          <w:color w:val="0E101A"/>
+        </w:rPr>
+        <w:t>Risk (RID9): Inconsistent costumers </w:t>
+      </w:r>
+    </w:p>
+    <w:p>
+      <w:pPr>
+        <w:pStyle w:val="NormalWeb"/>
+        <w:spacing w:before="0" w:beforeAutospacing="0" w:after="0" w:afterAutospacing="0"/>
+        <w:ind w:firstLine="720"/>
+        <w:rPr>
+          <w:color w:val="0E101A"/>
+        </w:rPr>
+      </w:pPr>
+    </w:p>
+    <w:p>
+      <w:pPr>
+        <w:pStyle w:val="ql-indent-1"/>
+        <w:spacing w:before="0" w:beforeAutospacing="0" w:after="0" w:afterAutospacing="0"/>
+        <w:ind w:left="1440"/>
+        <w:rPr>
+          <w:b/>
+          <w:bCs/>
+          <w:color w:val="0E101A"/>
+        </w:rPr>
+      </w:pPr>
+      <w:r>
+        <w:rPr>
+          <w:b/>
+          <w:bCs/>
+          <w:color w:val="0E101A"/>
+        </w:rPr>
+        <w:t>1. Avoidance/Minimization </w:t>
+      </w:r>
+    </w:p>
+    <w:p>
+      <w:pPr>
+        <w:pStyle w:val="NormalWeb"/>
+        <w:spacing w:before="0" w:beforeAutospacing="0" w:after="0" w:afterAutospacing="0"/>
+        <w:ind w:left="1440"/>
+        <w:rPr>
+          <w:color w:val="0E101A"/>
+        </w:rPr>
+      </w:pPr>
+      <w:r>
+        <w:rPr>
+          <w:color w:val="0E101A"/>
+        </w:rPr>
+        <w:t>Have regular meetings with the customer; thereby, we get a clear assurance of what is to be implemented. Providing them with prototype and progress at every stage of the project. Let the customer aware of all potential obligations. In this way, the client knows what they want and what they do not.</w:t>
+      </w:r>
+    </w:p>
+    <w:p>
+      <w:pPr>
+        <w:pStyle w:val="NormalWeb"/>
+        <w:spacing w:before="0" w:beforeAutospacing="0" w:after="0" w:afterAutospacing="0"/>
+        <w:ind w:left="1440"/>
+        <w:rPr>
+          <w:color w:val="0E101A"/>
+        </w:rPr>
+      </w:pPr>
+    </w:p>
+    <w:p>
+      <w:pPr>
+        <w:pStyle w:val="ql-indent-1"/>
+        <w:spacing w:before="0" w:beforeAutospacing="0" w:after="0" w:afterAutospacing="0"/>
+        <w:ind w:left="1440"/>
+        <w:rPr>
+          <w:b/>
+          <w:bCs/>
+          <w:color w:val="0E101A"/>
+        </w:rPr>
+      </w:pPr>
+      <w:r>
+        <w:rPr>
+          <w:b/>
+          <w:bCs/>
+          <w:color w:val="0E101A"/>
+        </w:rPr>
+        <w:lastRenderedPageBreak/>
+        <w:t>2. Contingence: </w:t>
+      </w:r>
+    </w:p>
+    <w:p>
+      <w:pPr>
+        <w:pStyle w:val="ql-indent-1"/>
+        <w:spacing w:before="0" w:beforeAutospacing="0" w:after="0" w:afterAutospacing="0"/>
+        <w:ind w:left="1440"/>
+        <w:rPr>
+          <w:color w:val="0E101A"/>
+        </w:rPr>
+      </w:pPr>
+      <w:r>
+        <w:rPr>
+          <w:color w:val="0E101A"/>
+        </w:rPr>
+        <w:t>If the customer fails to be consistent with their requirements, the team members must contact the project manager. And they must be made aware of the irreconcilable behavior of the customer.</w:t>
+      </w:r>
+    </w:p>
+    <w:p>
+      <w:pPr>
+        <w:pStyle w:val="NormalWeb"/>
+        <w:spacing w:before="0" w:beforeAutospacing="0" w:after="0" w:afterAutospacing="0"/>
+        <w:rPr>
+          <w:color w:val="0E101A"/>
+        </w:rPr>
+      </w:pPr>
+      <w:r>
+        <w:rPr>
+          <w:rStyle w:val="Strong"/>
+          <w:color w:val="0E101A"/>
+        </w:rPr>
+        <w:t> </w:t>
+      </w:r>
+    </w:p>
+    <w:p>
+      <w:pPr>
+        <w:pStyle w:val="NormalWeb"/>
+        <w:spacing w:before="0" w:beforeAutospacing="0" w:after="0" w:afterAutospacing="0"/>
+        <w:ind w:firstLine="720"/>
+        <w:rPr>
+          <w:rStyle w:val="Strong"/>
+          <w:color w:val="0E101A"/>
+        </w:rPr>
+      </w:pPr>
+      <w:r>
+        <w:rPr>
+          <w:rStyle w:val="Strong"/>
+          <w:color w:val="0E101A"/>
+        </w:rPr>
+        <w:t>Risk (RID10): Financial problems</w:t>
+      </w:r>
+    </w:p>
+    <w:p>
+      <w:pPr>
+        <w:pStyle w:val="NormalWeb"/>
+        <w:spacing w:before="0" w:beforeAutospacing="0" w:after="0" w:afterAutospacing="0"/>
+        <w:ind w:firstLine="720"/>
+        <w:rPr>
+          <w:color w:val="0E101A"/>
+        </w:rPr>
+      </w:pPr>
+    </w:p>
+    <w:p>
+      <w:pPr>
+        <w:pStyle w:val="ql-indent-1"/>
+        <w:spacing w:before="0" w:beforeAutospacing="0" w:after="0" w:afterAutospacing="0"/>
+        <w:ind w:left="1440"/>
+        <w:rPr>
+          <w:b/>
+          <w:bCs/>
+          <w:color w:val="0E101A"/>
+        </w:rPr>
+      </w:pPr>
+      <w:r>
+        <w:rPr>
+          <w:b/>
+          <w:bCs/>
+          <w:color w:val="0E101A"/>
+        </w:rPr>
+        <w:t>1. Avoidance: </w:t>
+      </w:r>
+    </w:p>
+    <w:p>
+      <w:pPr>
+        <w:pStyle w:val="ql-indent-1"/>
+        <w:spacing w:before="0" w:beforeAutospacing="0" w:after="0" w:afterAutospacing="0"/>
+        <w:ind w:left="1440"/>
+        <w:rPr>
+          <w:color w:val="0E101A"/>
+        </w:rPr>
+      </w:pPr>
+      <w:r>
+        <w:rPr>
+          <w:color w:val="0E101A"/>
+        </w:rPr>
+        <w:t>Project costing should be done realistically and cleverly. Once the budget is fixed, it should not be exceeded. </w:t>
+      </w:r>
+    </w:p>
+    <w:p>
+      <w:pPr>
+        <w:pStyle w:val="ql-indent-1"/>
+        <w:spacing w:before="0" w:beforeAutospacing="0" w:after="0" w:afterAutospacing="0"/>
+        <w:ind w:left="1440"/>
+        <w:rPr>
+          <w:color w:val="0E101A"/>
+        </w:rPr>
+      </w:pPr>
+      <w:r>
+        <w:rPr>
+          <w:color w:val="0E101A"/>
+        </w:rPr>
+        <w:t> </w:t>
+      </w:r>
+    </w:p>
+    <w:p>
+      <w:pPr>
+        <w:pStyle w:val="ql-indent-1"/>
+        <w:spacing w:before="0" w:beforeAutospacing="0" w:after="0" w:afterAutospacing="0"/>
+        <w:ind w:left="1440"/>
+        <w:rPr>
+          <w:b/>
+          <w:bCs/>
+          <w:color w:val="0E101A"/>
+        </w:rPr>
+      </w:pPr>
+      <w:r>
+        <w:rPr>
+          <w:b/>
+          <w:bCs/>
+          <w:color w:val="0E101A"/>
+        </w:rPr>
+        <w:t>2. Contingence: </w:t>
+      </w:r>
+    </w:p>
+    <w:p>
+      <w:pPr>
+        <w:pStyle w:val="ql-indent-1"/>
+        <w:spacing w:before="0" w:beforeAutospacing="0" w:after="0" w:afterAutospacing="0"/>
+        <w:ind w:left="1440"/>
+        <w:rPr>
+          <w:color w:val="0E101A"/>
+        </w:rPr>
+      </w:pPr>
+      <w:r>
+        <w:rPr>
+          <w:color w:val="0E101A"/>
+        </w:rPr>
+        <w:t>Once Financial problems assize, a contingency plan must be submitted to the management.  </w:t>
+      </w:r>
+    </w:p>
+    <w:p>
+      <w:pPr>
+        <w:pStyle w:val="ql-indent-1"/>
+        <w:spacing w:before="0" w:beforeAutospacing="0" w:after="0" w:afterAutospacing="0"/>
+        <w:ind w:left="1440"/>
+        <w:rPr>
+          <w:color w:val="0E101A"/>
+        </w:rPr>
+      </w:pPr>
+      <w:r>
+        <w:rPr>
+          <w:color w:val="0E101A"/>
+        </w:rPr>
+        <w:t> </w:t>
+      </w:r>
+    </w:p>
+    <w:p>
+      <w:pPr>
+        <w:pStyle w:val="ql-indent-1"/>
+        <w:spacing w:before="0" w:beforeAutospacing="0" w:after="0" w:afterAutospacing="0"/>
+        <w:ind w:left="1440"/>
+        <w:rPr>
+          <w:b/>
+          <w:bCs/>
+          <w:color w:val="0E101A"/>
+        </w:rPr>
+      </w:pPr>
+      <w:r>
+        <w:rPr>
+          <w:b/>
+          <w:bCs/>
+          <w:color w:val="0E101A"/>
+        </w:rPr>
+        <w:t>3. Minimization: </w:t>
+      </w:r>
+    </w:p>
+    <w:p>
+      <w:pPr>
+        <w:pStyle w:val="ql-indent-1"/>
+        <w:spacing w:before="0" w:beforeAutospacing="0" w:after="0" w:afterAutospacing="0"/>
+        <w:ind w:left="1440"/>
+        <w:rPr>
+          <w:color w:val="0E101A"/>
+        </w:rPr>
+      </w:pPr>
+      <w:r>
+        <w:rPr>
+          <w:color w:val="0E101A"/>
+        </w:rPr>
+        <w:t>Members of the team must be made aware of the significant repercussions of the budget being exceeded. Only after the acknowledgement of all the team members must financial decisions be carried out.</w:t>
+      </w:r>
+    </w:p>
+    <w:p>
+      <w:pPr>
+        <w:pStyle w:val="ql-indent-1"/>
+        <w:spacing w:before="0" w:beforeAutospacing="0" w:after="0" w:afterAutospacing="0"/>
+        <w:rPr>
+          <w:color w:val="0E101A"/>
+        </w:rPr>
+      </w:pPr>
+      <w:r>
+        <w:rPr>
+          <w:color w:val="0E101A"/>
+        </w:rPr>
+        <w:t> </w:t>
+      </w:r>
+    </w:p>
+    <w:p>
+      <w:pPr>
+        <w:pStyle w:val="NormalWeb"/>
+        <w:spacing w:before="0" w:beforeAutospacing="0" w:after="0" w:afterAutospacing="0"/>
+        <w:ind w:left="720"/>
+        <w:rPr>
+          <w:color w:val="0E101A"/>
+        </w:rPr>
+      </w:pPr>
+      <w:r>
+        <w:rPr>
+          <w:rStyle w:val="Strong"/>
+          <w:color w:val="0E101A"/>
+        </w:rPr>
+        <w:t>Risk (RID11): Team members may not have sufficient knowledge to do certain aspects of the project.</w:t>
+      </w:r>
+    </w:p>
+    <w:p>
+      <w:pPr>
+        <w:pStyle w:val="NormalWeb"/>
+        <w:spacing w:before="0" w:beforeAutospacing="0" w:after="0" w:afterAutospacing="0"/>
+        <w:rPr>
+          <w:color w:val="0E101A"/>
+        </w:rPr>
+      </w:pPr>
+      <w:r>
+        <w:rPr>
+          <w:color w:val="0E101A"/>
+        </w:rPr>
+        <w:t> </w:t>
+      </w:r>
+    </w:p>
+    <w:p>
+      <w:pPr>
+        <w:pStyle w:val="ql-indent-1"/>
+        <w:spacing w:before="0" w:beforeAutospacing="0" w:after="0" w:afterAutospacing="0"/>
+        <w:ind w:left="1440"/>
+        <w:rPr>
+          <w:b/>
+          <w:bCs/>
+          <w:color w:val="0E101A"/>
+        </w:rPr>
+      </w:pPr>
+      <w:r>
+        <w:rPr>
+          <w:b/>
+          <w:bCs/>
+          <w:color w:val="0E101A"/>
+        </w:rPr>
+        <w:t>1. Avoidance/Minimization:</w:t>
+      </w:r>
+    </w:p>
+    <w:p>
+      <w:pPr>
+        <w:pStyle w:val="ql-indent-1"/>
+        <w:spacing w:before="0" w:beforeAutospacing="0" w:after="0" w:afterAutospacing="0"/>
+        <w:ind w:left="1440"/>
+        <w:rPr>
+          <w:color w:val="0E101A"/>
+        </w:rPr>
+      </w:pPr>
+      <w:r>
+        <w:rPr>
+          <w:color w:val="0E101A"/>
+        </w:rPr>
+        <w:t>Assign tasks to the members based on their strengths and team members who are familiar with the topics should help the rest overcome obstacles. Make sure the team members have sufficient knowledge and understanding of the concept. If they face difficulties, members can provide them with videos or links that will help them understand the concepts better. </w:t>
+      </w:r>
+    </w:p>
+    <w:p>
+      <w:pPr>
+        <w:pStyle w:val="ql-indent-1"/>
+        <w:spacing w:before="0" w:beforeAutospacing="0" w:after="0" w:afterAutospacing="0"/>
+        <w:ind w:left="1440"/>
+        <w:rPr>
+          <w:color w:val="0E101A"/>
+        </w:rPr>
+      </w:pPr>
+      <w:r>
+        <w:rPr>
+          <w:color w:val="0E101A"/>
+        </w:rPr>
+        <w:t> </w:t>
+      </w:r>
+    </w:p>
+    <w:p>
+      <w:pPr>
+        <w:pStyle w:val="ql-indent-1"/>
+        <w:spacing w:before="0" w:beforeAutospacing="0" w:after="0" w:afterAutospacing="0"/>
+        <w:ind w:left="1440"/>
+        <w:rPr>
+          <w:b/>
+          <w:bCs/>
+          <w:color w:val="0E101A"/>
+        </w:rPr>
+      </w:pPr>
+      <w:r>
+        <w:rPr>
+          <w:b/>
+          <w:bCs/>
+          <w:color w:val="0E101A"/>
+        </w:rPr>
+        <w:t>2. Contingence: </w:t>
+      </w:r>
+    </w:p>
+    <w:p>
+      <w:pPr>
+        <w:pStyle w:val="ql-indent-1"/>
+        <w:spacing w:before="0" w:beforeAutospacing="0" w:after="0" w:afterAutospacing="0"/>
+        <w:ind w:left="1440"/>
+        <w:rPr>
+          <w:color w:val="0E101A"/>
+        </w:rPr>
+      </w:pPr>
+      <w:r>
+        <w:rPr>
+          <w:color w:val="0E101A"/>
+        </w:rPr>
+        <w:t>If the team member still faces difficulties with the delegated components of the project, their parts will be taken up by members with greater understanding.</w:t>
+      </w:r>
+    </w:p>
+    <w:p>
+      <w:pPr>
+        <w:pStyle w:val="ql-indent-1"/>
+        <w:spacing w:before="0" w:beforeAutospacing="0" w:after="0" w:afterAutospacing="0"/>
+        <w:ind w:left="1440"/>
+        <w:rPr>
+          <w:color w:val="0E101A"/>
+        </w:rPr>
+      </w:pPr>
+    </w:p>
+    <w:p>
+      <w:pPr>
+        <w:pStyle w:val="NormalWeb"/>
+        <w:spacing w:before="0" w:beforeAutospacing="0" w:after="0" w:afterAutospacing="0"/>
+        <w:rPr>
+          <w:rStyle w:val="Strong"/>
+        </w:rPr>
+      </w:pPr>
+      <w:r>
+        <w:rPr>
+          <w:rStyle w:val="Strong"/>
+        </w:rPr>
+        <w:t xml:space="preserve">            </w:t>
+      </w:r>
+      <w:r>
+        <w:rPr>
+          <w:rStyle w:val="Strong"/>
+        </w:rPr>
+        <w:t>Risk (RID</w:t>
+      </w:r>
+      <w:r>
+        <w:rPr>
+          <w:rStyle w:val="Strong"/>
+        </w:rPr>
+        <w:t>12</w:t>
+      </w:r>
+      <w:r>
+        <w:rPr>
+          <w:rStyle w:val="Strong"/>
+        </w:rPr>
+        <w:t>):</w:t>
+      </w:r>
+      <w:r>
+        <w:rPr>
+          <w:rStyle w:val="Strong"/>
+        </w:rPr>
+        <w:t xml:space="preserve"> </w:t>
+      </w:r>
+      <w:r>
+        <w:rPr>
+          <w:rStyle w:val="Strong"/>
+        </w:rPr>
+        <w:t>Server failure</w:t>
+      </w:r>
+    </w:p>
+    <w:p>
+      <w:pPr>
+        <w:pStyle w:val="NormalWeb"/>
+        <w:spacing w:before="0" w:beforeAutospacing="0" w:after="0" w:afterAutospacing="0"/>
+        <w:rPr>
+          <w:rStyle w:val="Strong"/>
+        </w:rPr>
+      </w:pPr>
+    </w:p>
+    <w:p>
+      <w:pPr>
+        <w:pStyle w:val="ql-indent-1"/>
+        <w:spacing w:before="0" w:beforeAutospacing="0" w:after="0" w:afterAutospacing="0"/>
+        <w:ind w:left="1440"/>
+        <w:rPr>
+          <w:b/>
+          <w:bCs/>
+          <w:color w:val="0E101A"/>
+        </w:rPr>
+      </w:pPr>
+      <w:r>
+        <w:rPr>
+          <w:b/>
+          <w:bCs/>
+          <w:color w:val="0E101A"/>
+        </w:rPr>
+        <w:t>1. Avoidance: </w:t>
+      </w:r>
+      <w:r>
+        <w:rPr>
+          <w:color w:val="0E101A"/>
+        </w:rPr>
+        <w:t>If the server fails for any reason whatsoever, there is a high risk of losing valuable data. We can avoid that by using incremental data backups, which work on backing up data only when data is added or modified and adds that to the previous backup.</w:t>
+      </w:r>
+    </w:p>
+    <w:p>
+      <w:pPr>
+        <w:pStyle w:val="ql-indent-1"/>
+        <w:spacing w:before="0" w:beforeAutospacing="0" w:after="0" w:afterAutospacing="0"/>
+        <w:ind w:left="1440"/>
+        <w:rPr>
+          <w:color w:val="0E101A"/>
+        </w:rPr>
+      </w:pPr>
+      <w:r>
+        <w:rPr>
+          <w:color w:val="0E101A"/>
+        </w:rPr>
+        <w:t> </w:t>
+      </w:r>
+    </w:p>
+    <w:p>
+      <w:pPr>
+        <w:pStyle w:val="ql-indent-1"/>
+        <w:spacing w:before="0" w:beforeAutospacing="0" w:after="0" w:afterAutospacing="0"/>
+        <w:ind w:left="1440"/>
+        <w:rPr>
+          <w:color w:val="0E101A"/>
+        </w:rPr>
+      </w:pPr>
+      <w:r>
+        <w:rPr>
+          <w:b/>
+          <w:bCs/>
+          <w:color w:val="0E101A"/>
+        </w:rPr>
+        <w:t>2. Contingence: </w:t>
+      </w:r>
+      <w:r>
+        <w:rPr>
+          <w:color w:val="0E101A"/>
+        </w:rPr>
+        <w:t>In the unfortunate case that this happens, we can use the last-updated back u</w:t>
+      </w:r>
+      <w:r>
+        <w:rPr>
+          <w:color w:val="0E101A"/>
+        </w:rPr>
+        <w:t xml:space="preserve">p </w:t>
+      </w:r>
+      <w:proofErr w:type="gramStart"/>
+      <w:r>
+        <w:rPr>
+          <w:color w:val="0E101A"/>
+        </w:rPr>
+        <w:t>we</w:t>
+      </w:r>
+      <w:proofErr w:type="gramEnd"/>
+      <w:r>
+        <w:rPr>
+          <w:color w:val="0E101A"/>
+        </w:rPr>
+        <w:t xml:space="preserve"> have for the project files.</w:t>
+      </w:r>
+    </w:p>
+    <w:p>
+      <w:pPr>
+        <w:pStyle w:val="ql-indent-1"/>
+        <w:spacing w:before="0" w:beforeAutospacing="0" w:after="0" w:afterAutospacing="0"/>
+        <w:ind w:left="1440"/>
+        <w:rPr>
+          <w:color w:val="0E101A"/>
+        </w:rPr>
+      </w:pPr>
+    </w:p>
+    <w:p>
+      <w:pPr>
+        <w:pStyle w:val="ql-indent-1"/>
+        <w:spacing w:before="0" w:beforeAutospacing="0" w:after="0" w:afterAutospacing="0"/>
+        <w:ind w:left="1440"/>
+        <w:rPr>
+          <w:rStyle w:val="Strong"/>
+          <w:b w:val="0"/>
+          <w:bCs w:val="0"/>
+          <w:color w:val="0E101A"/>
+        </w:rPr>
+      </w:pPr>
+      <w:r>
+        <w:rPr>
+          <w:b/>
+          <w:bCs/>
+          <w:color w:val="0E101A"/>
+        </w:rPr>
+        <w:t>3.</w:t>
+      </w:r>
+      <w:r>
+        <w:rPr>
+          <w:color w:val="0E101A"/>
+        </w:rPr>
+        <w:t xml:space="preserve"> </w:t>
+      </w:r>
+      <w:r>
+        <w:rPr>
+          <w:b/>
+          <w:bCs/>
+          <w:color w:val="0E101A"/>
+        </w:rPr>
+        <w:t>Minimization: </w:t>
+      </w:r>
+      <w:r>
+        <w:rPr>
+          <w:color w:val="0E101A"/>
+        </w:rPr>
+        <w:t>Using an incremental backup system will minimize the effects of any data lost due to server failure.</w:t>
+      </w:r>
+    </w:p>
+    <w:p>
+      <w:pPr>
+        <w:pStyle w:val="NormalWeb"/>
+        <w:spacing w:before="0" w:beforeAutospacing="0" w:after="0" w:afterAutospacing="0"/>
+        <w:rPr>
+          <w:rStyle w:val="Strong"/>
+        </w:rPr>
+      </w:pPr>
+      <w:r>
+        <w:rPr>
+          <w:rStyle w:val="Strong"/>
+        </w:rPr>
+        <w:lastRenderedPageBreak/>
+        <w:t xml:space="preserve"> </w:t>
+      </w:r>
+    </w:p>
+    <w:p>
+      <w:pPr>
+        <w:pStyle w:val="NormalWeb"/>
+        <w:spacing w:before="0" w:beforeAutospacing="0" w:after="0" w:afterAutospacing="0"/>
+        <w:rPr>
+          <w:rStyle w:val="Strong"/>
+        </w:rPr>
+      </w:pPr>
+      <w:r>
+        <w:rPr>
+          <w:rStyle w:val="Strong"/>
+        </w:rPr>
+        <w:t xml:space="preserve">            </w:t>
+      </w:r>
+      <w:r>
+        <w:rPr>
+          <w:rStyle w:val="Strong"/>
+        </w:rPr>
+        <w:t>Risk (RID</w:t>
+      </w:r>
+      <w:r>
+        <w:rPr>
+          <w:rStyle w:val="Strong"/>
+        </w:rPr>
+        <w:t>13</w:t>
+      </w:r>
+      <w:r>
+        <w:rPr>
+          <w:rStyle w:val="Strong"/>
+        </w:rPr>
+        <w:t>):</w:t>
+      </w:r>
+      <w:r>
+        <w:rPr>
+          <w:rStyle w:val="Strong"/>
+        </w:rPr>
+        <w:t xml:space="preserve"> </w:t>
+      </w:r>
+      <w:r>
+        <w:rPr>
+          <w:rStyle w:val="Strong"/>
+        </w:rPr>
+        <w:t>Ill-fitted photos posted</w:t>
+      </w:r>
+    </w:p>
+    <w:p>
+      <w:pPr>
+        <w:pStyle w:val="NormalWeb"/>
+        <w:spacing w:before="0" w:beforeAutospacing="0" w:after="0" w:afterAutospacing="0"/>
+        <w:rPr>
+          <w:rStyle w:val="Strong"/>
+        </w:rPr>
+      </w:pPr>
+    </w:p>
+    <w:p>
+      <w:pPr>
+        <w:pStyle w:val="ql-indent-1"/>
+        <w:spacing w:before="0" w:beforeAutospacing="0" w:after="0" w:afterAutospacing="0"/>
+        <w:ind w:left="1440"/>
+        <w:rPr>
+          <w:color w:val="0E101A"/>
+        </w:rPr>
+      </w:pPr>
+      <w:r>
+        <w:rPr>
+          <w:b/>
+          <w:bCs/>
+          <w:color w:val="0E101A"/>
+        </w:rPr>
+        <w:t>1. Avoidance: </w:t>
+      </w:r>
+      <w:r>
+        <w:rPr>
+          <w:color w:val="0E101A"/>
+        </w:rPr>
+        <w:t>Constant monitoring to make sure any unsuitable photos do not exist on the feed, consequently giving out warnings and possibly temporary account limitations to users who belong to that criteria.</w:t>
+      </w:r>
+    </w:p>
+    <w:p>
+      <w:pPr>
+        <w:pStyle w:val="ql-indent-1"/>
+        <w:spacing w:before="0" w:beforeAutospacing="0" w:after="0" w:afterAutospacing="0"/>
+        <w:ind w:left="1440"/>
+        <w:rPr>
+          <w:color w:val="0E101A"/>
+        </w:rPr>
+      </w:pPr>
+      <w:r>
+        <w:rPr>
+          <w:color w:val="0E101A"/>
+        </w:rPr>
+        <w:t> </w:t>
+      </w:r>
+    </w:p>
+    <w:p>
+      <w:pPr>
+        <w:pStyle w:val="ql-indent-1"/>
+        <w:spacing w:before="0" w:beforeAutospacing="0" w:after="0" w:afterAutospacing="0"/>
+        <w:ind w:left="1440"/>
+        <w:rPr>
+          <w:color w:val="0E101A"/>
+        </w:rPr>
+      </w:pPr>
+      <w:r>
+        <w:rPr>
+          <w:b/>
+          <w:bCs/>
+          <w:color w:val="0E101A"/>
+        </w:rPr>
+        <w:t>2. Contingence: </w:t>
+      </w:r>
+      <w:r>
+        <w:rPr>
+          <w:color w:val="0E101A"/>
+        </w:rPr>
+        <w:t>As long as there is constant monitoring, ill fitted photos posted are bound to get removed eventually.</w:t>
+      </w:r>
+    </w:p>
+    <w:p>
+      <w:pPr>
+        <w:pStyle w:val="ql-indent-1"/>
+        <w:spacing w:before="0" w:beforeAutospacing="0" w:after="0" w:afterAutospacing="0"/>
+        <w:ind w:left="1440"/>
+        <w:rPr>
+          <w:color w:val="0E101A"/>
+        </w:rPr>
+      </w:pPr>
+      <w:r>
+        <w:rPr>
+          <w:color w:val="0E101A"/>
+        </w:rPr>
+        <w:t> </w:t>
+      </w:r>
+    </w:p>
+    <w:p>
+      <w:pPr>
+        <w:pStyle w:val="NormalWeb"/>
+        <w:spacing w:before="0" w:beforeAutospacing="0" w:after="0" w:afterAutospacing="0"/>
+        <w:rPr>
+          <w:b/>
+          <w:bCs/>
+          <w:color w:val="0E101A"/>
+        </w:rPr>
+      </w:pPr>
+      <w:r>
+        <w:rPr>
+          <w:b/>
+          <w:bCs/>
+          <w:color w:val="0E101A"/>
+        </w:rPr>
+        <w:t xml:space="preserve">                        </w:t>
+      </w:r>
+      <w:r>
+        <w:rPr>
+          <w:b/>
+          <w:bCs/>
+          <w:color w:val="0E101A"/>
+        </w:rPr>
+        <w:t>3. Minimization: </w:t>
+      </w:r>
+      <w:r>
+        <w:rPr>
+          <w:b/>
+          <w:bCs/>
+          <w:color w:val="0E101A"/>
+        </w:rPr>
+        <w:t>Code an intelligent bot to report any suspicious photos.</w:t>
+      </w:r>
+    </w:p>
+    <w:p>
+      <w:pPr>
+        <w:pStyle w:val="NormalWeb"/>
+        <w:spacing w:before="0" w:beforeAutospacing="0" w:after="0" w:afterAutospacing="0"/>
+        <w:rPr>
+          <w:rStyle w:val="Strong"/>
+        </w:rPr>
+      </w:pPr>
+    </w:p>
+    <w:p>
+      <w:pPr>
+        <w:pStyle w:val="NormalWeb"/>
+        <w:spacing w:before="0" w:beforeAutospacing="0" w:after="0" w:afterAutospacing="0"/>
+        <w:rPr>
+          <w:rStyle w:val="Strong"/>
+        </w:rPr>
+      </w:pPr>
+      <w:r>
+        <w:rPr>
+          <w:rStyle w:val="Strong"/>
+        </w:rPr>
+        <w:t xml:space="preserve">            Risk (RID14</w:t>
+      </w:r>
+      <w:r>
+        <w:rPr>
+          <w:rStyle w:val="Strong"/>
+        </w:rPr>
+        <w:t>):</w:t>
+      </w:r>
+      <w:r>
+        <w:rPr>
+          <w:rStyle w:val="Strong"/>
+        </w:rPr>
+        <w:t xml:space="preserve"> </w:t>
+      </w:r>
+      <w:r>
+        <w:rPr>
+          <w:rStyle w:val="Strong"/>
+        </w:rPr>
+        <w:t>The project targets not met by a certain time</w:t>
+      </w:r>
+    </w:p>
+    <w:p>
+      <w:pPr>
+        <w:pStyle w:val="NormalWeb"/>
+        <w:spacing w:before="0" w:beforeAutospacing="0" w:after="0" w:afterAutospacing="0"/>
+        <w:rPr>
+          <w:rStyle w:val="Strong"/>
+        </w:rPr>
+      </w:pPr>
+    </w:p>
+    <w:p>
+      <w:pPr>
+        <w:pStyle w:val="ql-indent-1"/>
+        <w:spacing w:before="0" w:beforeAutospacing="0" w:after="0" w:afterAutospacing="0"/>
+        <w:ind w:left="1440"/>
+        <w:rPr>
+          <w:b/>
+          <w:bCs/>
+          <w:color w:val="0E101A"/>
+        </w:rPr>
+      </w:pPr>
+      <w:r>
+        <w:rPr>
+          <w:b/>
+          <w:bCs/>
+          <w:color w:val="0E101A"/>
+        </w:rPr>
+        <w:t>1. Avoidance: </w:t>
+      </w:r>
+      <w:r>
+        <w:rPr>
+          <w:color w:val="0E101A"/>
+        </w:rPr>
+        <w:t>We should set realistic timings as for when goals are to be met. We should observe our previous behavior to learn from any mistakes or bad decisions made, and possibly prioritize our timings better for more future productivity relative to the project.</w:t>
+      </w:r>
+    </w:p>
+    <w:p>
+      <w:pPr>
+        <w:pStyle w:val="ql-indent-1"/>
+        <w:spacing w:before="0" w:beforeAutospacing="0" w:after="0" w:afterAutospacing="0"/>
+        <w:ind w:left="1440"/>
+        <w:rPr>
+          <w:color w:val="0E101A"/>
+        </w:rPr>
+      </w:pPr>
+      <w:r>
+        <w:rPr>
+          <w:color w:val="0E101A"/>
+        </w:rPr>
+        <w:t> </w:t>
+      </w:r>
+    </w:p>
+    <w:p>
+      <w:pPr>
+        <w:pStyle w:val="ql-indent-1"/>
+        <w:spacing w:before="0" w:beforeAutospacing="0" w:after="0" w:afterAutospacing="0"/>
+        <w:ind w:left="1440"/>
+        <w:rPr>
+          <w:color w:val="0E101A"/>
+        </w:rPr>
+      </w:pPr>
+      <w:r>
+        <w:rPr>
+          <w:b/>
+          <w:bCs/>
+          <w:color w:val="0E101A"/>
+        </w:rPr>
+        <w:t>2. Contingence: </w:t>
+      </w:r>
+      <w:r>
+        <w:rPr>
+          <w:color w:val="0E101A"/>
+        </w:rPr>
+        <w:t>In case that happens, we need to contact our line manager and seek advice. We would also put more focus onto this project specifically and free up more time for it.</w:t>
+      </w:r>
+    </w:p>
+    <w:p>
+      <w:pPr>
+        <w:pStyle w:val="ql-indent-1"/>
+        <w:spacing w:before="0" w:beforeAutospacing="0" w:after="0" w:afterAutospacing="0"/>
+        <w:ind w:left="1440"/>
+        <w:rPr>
+          <w:color w:val="0E101A"/>
+        </w:rPr>
+      </w:pPr>
+    </w:p>
+    <w:p>
+      <w:pPr>
+        <w:pStyle w:val="ql-indent-1"/>
+        <w:spacing w:before="0" w:beforeAutospacing="0" w:after="0" w:afterAutospacing="0"/>
+        <w:ind w:left="1440"/>
+        <w:rPr>
+          <w:color w:val="0E101A"/>
+        </w:rPr>
+      </w:pPr>
+      <w:r>
+        <w:rPr>
+          <w:b/>
+          <w:bCs/>
+          <w:color w:val="0E101A"/>
+        </w:rPr>
+        <w:t xml:space="preserve">3. </w:t>
+      </w:r>
+      <w:r>
+        <w:rPr>
+          <w:b/>
+          <w:bCs/>
+          <w:color w:val="0E101A"/>
+        </w:rPr>
+        <w:t>Minimization: </w:t>
+      </w:r>
+      <w:r>
+        <w:rPr>
+          <w:color w:val="0E101A"/>
+        </w:rPr>
+        <w:t>Always make sure we are on track by staying in contact with our line manager.</w:t>
+      </w:r>
+    </w:p>
+    <w:p>
+      <w:pPr>
+        <w:pStyle w:val="NormalWeb"/>
+        <w:spacing w:before="0" w:beforeAutospacing="0" w:after="0" w:afterAutospacing="0"/>
+        <w:rPr>
+          <w:rStyle w:val="Strong"/>
+        </w:rPr>
+      </w:pPr>
+    </w:p>
+    <w:p>
+      <w:pPr>
+        <w:pStyle w:val="NormalWeb"/>
+        <w:spacing w:before="0" w:beforeAutospacing="0" w:after="0" w:afterAutospacing="0"/>
+        <w:rPr>
+          <w:rStyle w:val="Strong"/>
+        </w:rPr>
+      </w:pPr>
+      <w:r>
+        <w:rPr>
+          <w:rStyle w:val="Strong"/>
+        </w:rPr>
+        <w:t xml:space="preserve">            </w:t>
+      </w:r>
+      <w:r>
+        <w:rPr>
+          <w:rStyle w:val="Strong"/>
+        </w:rPr>
+        <w:t>Risk (RID</w:t>
+      </w:r>
+      <w:r>
+        <w:rPr>
+          <w:rStyle w:val="Strong"/>
+        </w:rPr>
+        <w:t>15</w:t>
+      </w:r>
+      <w:r>
+        <w:rPr>
+          <w:rStyle w:val="Strong"/>
+        </w:rPr>
+        <w:t>):</w:t>
+      </w:r>
+      <w:r>
+        <w:rPr>
+          <w:rStyle w:val="Strong"/>
+        </w:rPr>
+        <w:t xml:space="preserve"> </w:t>
+      </w:r>
+      <w:r>
+        <w:rPr>
+          <w:rStyle w:val="Strong"/>
+        </w:rPr>
+        <w:t>DDOS attacks</w:t>
+      </w:r>
+    </w:p>
+    <w:p>
+      <w:pPr>
+        <w:pStyle w:val="NormalWeb"/>
+        <w:spacing w:before="0" w:beforeAutospacing="0" w:after="0" w:afterAutospacing="0"/>
+        <w:rPr>
+          <w:rStyle w:val="Strong"/>
+        </w:rPr>
+      </w:pPr>
+    </w:p>
+    <w:p>
+      <w:pPr>
+        <w:pStyle w:val="ql-indent-1"/>
+        <w:spacing w:before="0" w:beforeAutospacing="0" w:after="0" w:afterAutospacing="0"/>
+        <w:ind w:left="1440"/>
+        <w:rPr>
+          <w:b/>
+          <w:bCs/>
+          <w:color w:val="0E101A"/>
+        </w:rPr>
+      </w:pPr>
+      <w:r>
+        <w:rPr>
+          <w:b/>
+          <w:bCs/>
+          <w:color w:val="0E101A"/>
+        </w:rPr>
+        <w:t>1. Avoidance: </w:t>
+      </w:r>
+      <w:r>
+        <w:rPr>
+          <w:color w:val="0E101A"/>
+        </w:rPr>
+        <w:t>DDOS attacks can’t be predicted, but we can reduce the chance of it happening by having someone monitor the firewall for any suspicious activity.</w:t>
+      </w:r>
+    </w:p>
+    <w:p>
+      <w:pPr>
+        <w:pStyle w:val="ql-indent-1"/>
+        <w:spacing w:before="0" w:beforeAutospacing="0" w:after="0" w:afterAutospacing="0"/>
+        <w:ind w:left="1440"/>
+        <w:rPr>
+          <w:color w:val="0E101A"/>
+        </w:rPr>
+      </w:pPr>
+      <w:r>
+        <w:rPr>
+          <w:color w:val="0E101A"/>
+        </w:rPr>
+        <w:t> </w:t>
+      </w:r>
+    </w:p>
+    <w:p>
+      <w:pPr>
+        <w:pStyle w:val="ql-indent-1"/>
+        <w:spacing w:before="0" w:beforeAutospacing="0" w:after="0" w:afterAutospacing="0"/>
+        <w:ind w:left="1440"/>
+        <w:rPr>
+          <w:color w:val="0E101A"/>
+        </w:rPr>
+      </w:pPr>
+      <w:r>
+        <w:rPr>
+          <w:b/>
+          <w:bCs/>
+          <w:color w:val="0E101A"/>
+        </w:rPr>
+        <w:t xml:space="preserve">2. Contingence:  </w:t>
+      </w:r>
+      <w:r>
+        <w:rPr>
+          <w:color w:val="0E101A"/>
+        </w:rPr>
+        <w:t>In the unfortunate event of a DDOS attack, we should first contact our line manager and standby until we get proper instructions.</w:t>
+      </w:r>
+    </w:p>
+    <w:p>
+      <w:pPr>
+        <w:pStyle w:val="ql-indent-1"/>
+        <w:spacing w:before="0" w:beforeAutospacing="0" w:after="0" w:afterAutospacing="0"/>
+        <w:ind w:left="1440"/>
+        <w:rPr>
+          <w:b/>
+          <w:bCs/>
+          <w:color w:val="0E101A"/>
+        </w:rPr>
+      </w:pPr>
+    </w:p>
+    <w:p>
+      <w:pPr>
+        <w:pStyle w:val="ql-indent-1"/>
+        <w:spacing w:before="0" w:beforeAutospacing="0" w:after="0" w:afterAutospacing="0"/>
+        <w:ind w:left="1440"/>
+        <w:rPr>
+          <w:b/>
+          <w:bCs/>
+        </w:rPr>
+      </w:pPr>
+      <w:r>
+        <w:rPr>
+          <w:b/>
+          <w:bCs/>
+          <w:color w:val="0E101A"/>
+        </w:rPr>
+        <w:t>3.</w:t>
+      </w:r>
+      <w:r>
+        <w:rPr>
+          <w:b/>
+          <w:bCs/>
+          <w:color w:val="0E101A"/>
+        </w:rPr>
+        <w:t xml:space="preserve"> Minimization: </w:t>
+      </w:r>
+      <w:r>
+        <w:rPr>
+          <w:color w:val="0E101A"/>
+        </w:rPr>
+        <w:t>This could be minimized by having someone constantly monitor the firewall to make sure there is not any suspicious activity in incoming traffic.</w:t>
+      </w:r>
+      <w:r>
+        <w:rPr>
+          <w:color w:val="0E101A"/>
+        </w:rPr>
+        <w:t> </w:t>
+      </w:r>
+    </w:p>
+    <w:p>
+      <w:pPr>
+        <w:pStyle w:val="NormalWeb"/>
+        <w:spacing w:before="0" w:beforeAutospacing="0" w:after="0" w:afterAutospacing="0"/>
+        <w:rPr>
+          <w:color w:val="0E101A"/>
+        </w:rPr>
+      </w:pPr>
+      <w:r>
+        <w:rPr>
+          <w:rStyle w:val="Strong"/>
+          <w:color w:val="0E101A"/>
+        </w:rPr>
+        <w:t> </w:t>
+      </w:r>
+    </w:p>
+    <w:p>
+      <w:pPr>
+        <w:pStyle w:val="NormalWeb"/>
+        <w:spacing w:before="0" w:beforeAutospacing="0" w:after="0" w:afterAutospacing="0"/>
+        <w:ind w:firstLine="720"/>
+        <w:rPr>
+          <w:color w:val="0E101A"/>
+        </w:rPr>
+      </w:pPr>
+      <w:r>
+        <w:rPr>
+          <w:rStyle w:val="Strong"/>
+          <w:color w:val="0E101A"/>
+        </w:rPr>
+        <w:t>Risk (RID16): Team lacks motivation</w:t>
+      </w:r>
+    </w:p>
+    <w:p>
+      <w:pPr>
+        <w:pStyle w:val="NormalWeb"/>
+        <w:spacing w:before="0" w:beforeAutospacing="0" w:after="0" w:afterAutospacing="0"/>
+        <w:rPr>
+          <w:color w:val="0E101A"/>
+        </w:rPr>
+      </w:pPr>
+      <w:r>
+        <w:rPr>
+          <w:color w:val="0E101A"/>
+        </w:rPr>
+        <w:t> </w:t>
+      </w:r>
+    </w:p>
+    <w:p>
+      <w:pPr>
+        <w:pStyle w:val="ql-indent-1"/>
+        <w:spacing w:before="0" w:beforeAutospacing="0" w:after="0" w:afterAutospacing="0"/>
+        <w:ind w:left="1440"/>
+        <w:rPr>
+          <w:b/>
+          <w:bCs/>
+          <w:color w:val="0E101A"/>
+        </w:rPr>
+      </w:pPr>
+      <w:r>
+        <w:rPr>
+          <w:b/>
+          <w:bCs/>
+          <w:color w:val="0E101A"/>
+        </w:rPr>
+        <w:t>1. Avoidance: </w:t>
+      </w:r>
+    </w:p>
+    <w:p>
+      <w:pPr>
+        <w:pStyle w:val="ql-indent-1"/>
+        <w:spacing w:before="0" w:beforeAutospacing="0" w:after="0" w:afterAutospacing="0"/>
+        <w:ind w:left="1440"/>
+        <w:rPr>
+          <w:color w:val="0E101A"/>
+        </w:rPr>
+      </w:pPr>
+      <w:r>
+        <w:rPr>
+          <w:color w:val="0E101A"/>
+        </w:rPr>
+        <w:t>The team members should always motivate each other. The jobs can be allocated long in advance to keep the participants from being burnt out.</w:t>
+      </w:r>
+    </w:p>
+    <w:p>
+      <w:pPr>
+        <w:pStyle w:val="ql-indent-1"/>
+        <w:spacing w:before="0" w:beforeAutospacing="0" w:after="0" w:afterAutospacing="0"/>
+        <w:ind w:left="1440"/>
+        <w:rPr>
+          <w:color w:val="0E101A"/>
+        </w:rPr>
+      </w:pPr>
+      <w:r>
+        <w:rPr>
+          <w:color w:val="0E101A"/>
+        </w:rPr>
+        <w:t> </w:t>
+      </w:r>
+    </w:p>
+    <w:p>
+      <w:pPr>
+        <w:pStyle w:val="ql-indent-1"/>
+        <w:spacing w:before="0" w:beforeAutospacing="0" w:after="0" w:afterAutospacing="0"/>
+        <w:ind w:left="1440"/>
+        <w:rPr>
+          <w:b/>
+          <w:bCs/>
+          <w:color w:val="0E101A"/>
+        </w:rPr>
+      </w:pPr>
+      <w:r>
+        <w:rPr>
+          <w:b/>
+          <w:bCs/>
+          <w:color w:val="0E101A"/>
+        </w:rPr>
+        <w:t>2. Contingence: </w:t>
+      </w:r>
+    </w:p>
+    <w:p>
+      <w:pPr>
+        <w:pStyle w:val="ql-indent-1"/>
+        <w:spacing w:before="0" w:beforeAutospacing="0" w:after="0" w:afterAutospacing="0"/>
+        <w:ind w:left="1440"/>
+        <w:rPr>
+          <w:color w:val="0E101A"/>
+        </w:rPr>
+      </w:pPr>
+      <w:r>
+        <w:rPr>
+          <w:color w:val="0E101A"/>
+        </w:rPr>
+        <w:lastRenderedPageBreak/>
+        <w:t>Members of the team lack motivation or feel overworked; they should approach and share their thoughts with the line manager/.</w:t>
+      </w:r>
+    </w:p>
+    <w:p>
+      <w:pPr>
+        <w:pStyle w:val="ql-indent-1"/>
+        <w:spacing w:before="0" w:beforeAutospacing="0" w:after="0" w:afterAutospacing="0"/>
+        <w:ind w:left="1440"/>
+        <w:rPr>
+          <w:color w:val="0E101A"/>
+        </w:rPr>
+      </w:pPr>
+      <w:r>
+        <w:rPr>
+          <w:color w:val="0E101A"/>
+        </w:rPr>
+        <w:t> </w:t>
+      </w:r>
+    </w:p>
+    <w:p>
+      <w:pPr>
+        <w:pStyle w:val="ql-indent-1"/>
+        <w:spacing w:before="0" w:beforeAutospacing="0" w:after="0" w:afterAutospacing="0"/>
+        <w:ind w:left="1440"/>
+        <w:rPr>
+          <w:b/>
+          <w:bCs/>
+          <w:color w:val="0E101A"/>
+        </w:rPr>
+      </w:pPr>
+      <w:r>
+        <w:rPr>
+          <w:b/>
+          <w:bCs/>
+          <w:color w:val="0E101A"/>
+        </w:rPr>
+        <w:t>3. Minimization: </w:t>
+      </w:r>
+    </w:p>
+    <w:p>
+      <w:pPr>
+        <w:pStyle w:val="ql-indent-1"/>
+        <w:spacing w:before="0" w:beforeAutospacing="0" w:after="0" w:afterAutospacing="0"/>
+        <w:ind w:left="1440"/>
+        <w:rPr>
+          <w:color w:val="0E101A"/>
+        </w:rPr>
+      </w:pPr>
+      <w:r>
+        <w:rPr>
+          <w:color w:val="0E101A"/>
+        </w:rPr>
+        <w:t>To minimize the impact of this risk, team members must maintain a healthy work environment and continuously motivate, encourage, and help each other. </w:t>
+      </w:r>
+    </w:p>
+    <w:p>
+      <w:pPr>
+        <w:pStyle w:val="NormalWeb"/>
+        <w:spacing w:before="0" w:beforeAutospacing="0" w:after="0" w:afterAutospacing="0"/>
+        <w:ind w:left="1440"/>
+        <w:rPr>
+          <w:color w:val="0E101A"/>
+        </w:rPr>
+      </w:pPr>
+      <w:r>
+        <w:rPr>
+          <w:rStyle w:val="Strong"/>
+          <w:color w:val="0E101A"/>
+        </w:rPr>
+        <w:t> </w:t>
+      </w:r>
+    </w:p>
+    <w:p>
+      <w:pPr>
+        <w:pStyle w:val="NormalWeb"/>
+        <w:spacing w:before="0" w:beforeAutospacing="0" w:after="0" w:afterAutospacing="0"/>
+        <w:ind w:firstLine="720"/>
+        <w:rPr>
+          <w:rStyle w:val="Strong"/>
+          <w:color w:val="0E101A"/>
+        </w:rPr>
+      </w:pPr>
+      <w:r>
+        <w:rPr>
+          <w:rStyle w:val="Strong"/>
+          <w:color w:val="0E101A"/>
+        </w:rPr>
+        <w:t>Risk (RID17): Illegal documentation </w:t>
+      </w:r>
+    </w:p>
+    <w:p>
+      <w:pPr>
+        <w:pStyle w:val="NormalWeb"/>
+        <w:spacing w:before="0" w:beforeAutospacing="0" w:after="0" w:afterAutospacing="0"/>
+        <w:ind w:firstLine="720"/>
+        <w:rPr>
+          <w:color w:val="0E101A"/>
+        </w:rPr>
+      </w:pPr>
+    </w:p>
+    <w:p>
+      <w:pPr>
+        <w:pStyle w:val="ql-indent-1"/>
+        <w:spacing w:before="0" w:beforeAutospacing="0" w:after="0" w:afterAutospacing="0"/>
+        <w:ind w:left="1440"/>
+        <w:rPr>
+          <w:b/>
+          <w:bCs/>
+          <w:color w:val="0E101A"/>
+        </w:rPr>
+      </w:pPr>
+      <w:r>
+        <w:rPr>
+          <w:b/>
+          <w:bCs/>
+          <w:color w:val="0E101A"/>
+        </w:rPr>
+        <w:t>1. Avoidance: </w:t>
+      </w:r>
+    </w:p>
+    <w:p>
+      <w:pPr>
+        <w:pStyle w:val="ql-indent-1"/>
+        <w:spacing w:before="0" w:beforeAutospacing="0" w:after="0" w:afterAutospacing="0"/>
+        <w:ind w:left="1440"/>
+        <w:rPr>
+          <w:color w:val="0E101A"/>
+        </w:rPr>
+      </w:pPr>
+      <w:r>
+        <w:rPr>
+          <w:color w:val="0E101A"/>
+        </w:rPr>
+        <w:t>Team members should access only legal documents.</w:t>
+      </w:r>
+    </w:p>
+    <w:p>
+      <w:pPr>
+        <w:pStyle w:val="ql-indent-1"/>
+        <w:spacing w:before="0" w:beforeAutospacing="0" w:after="0" w:afterAutospacing="0"/>
+        <w:ind w:left="1440"/>
+        <w:rPr>
+          <w:color w:val="0E101A"/>
+        </w:rPr>
+      </w:pPr>
+    </w:p>
+    <w:p>
+      <w:pPr>
+        <w:pStyle w:val="ql-indent-1"/>
+        <w:spacing w:before="0" w:beforeAutospacing="0" w:after="0" w:afterAutospacing="0"/>
+        <w:ind w:left="1440"/>
+        <w:rPr>
+          <w:b/>
+          <w:bCs/>
+          <w:color w:val="0E101A"/>
+        </w:rPr>
+      </w:pPr>
+      <w:r>
+        <w:rPr>
+          <w:b/>
+          <w:bCs/>
+          <w:color w:val="0E101A"/>
+        </w:rPr>
+        <w:t>2. Contingence: </w:t>
+      </w:r>
+    </w:p>
+    <w:p>
+      <w:pPr>
+        <w:pStyle w:val="ql-indent-1"/>
+        <w:spacing w:before="0" w:beforeAutospacing="0" w:after="0" w:afterAutospacing="0"/>
+        <w:ind w:left="1440"/>
+        <w:rPr>
+          <w:color w:val="0E101A"/>
+        </w:rPr>
+      </w:pPr>
+      <w:r>
+        <w:rPr>
+          <w:color w:val="0E101A"/>
+        </w:rPr>
+        <w:t>Immediate meeting with the project manager and make them conscious of the illicit paperwork.</w:t>
+      </w:r>
+    </w:p>
+    <w:p>
+      <w:pPr>
+        <w:pStyle w:val="ql-indent-1"/>
+        <w:spacing w:before="0" w:beforeAutospacing="0" w:after="0" w:afterAutospacing="0"/>
+        <w:ind w:left="1440"/>
+        <w:rPr>
+          <w:color w:val="0E101A"/>
+        </w:rPr>
+      </w:pPr>
+    </w:p>
+    <w:p>
+      <w:pPr>
+        <w:pStyle w:val="ql-indent-1"/>
+        <w:spacing w:before="0" w:beforeAutospacing="0" w:after="0" w:afterAutospacing="0"/>
+        <w:ind w:left="1440"/>
+        <w:rPr>
+          <w:b/>
+          <w:bCs/>
+          <w:color w:val="0E101A"/>
+        </w:rPr>
+      </w:pPr>
+      <w:r>
+        <w:rPr>
+          <w:b/>
+          <w:bCs/>
+          <w:color w:val="0E101A"/>
+        </w:rPr>
+        <w:t>3. Minimization: </w:t>
+      </w:r>
+    </w:p>
+    <w:p>
+      <w:pPr>
+        <w:pStyle w:val="ql-indent-1"/>
+        <w:spacing w:before="0" w:beforeAutospacing="0" w:after="0" w:afterAutospacing="0"/>
+        <w:ind w:left="1440"/>
+        <w:rPr>
+          <w:color w:val="0E101A"/>
+        </w:rPr>
+      </w:pPr>
+      <w:r>
+        <w:rPr>
+          <w:color w:val="0E101A"/>
+        </w:rPr>
+        <w:t>Stray free of all unlawful records.</w:t>
+      </w:r>
+    </w:p>
+    <w:p>
+      <w:pPr>
+        <w:pStyle w:val="NormalWeb"/>
+        <w:spacing w:before="0" w:beforeAutospacing="0" w:after="0" w:afterAutospacing="0"/>
+        <w:rPr>
+          <w:color w:val="0E101A"/>
+        </w:rPr>
+      </w:pPr>
+      <w:r>
+        <w:rPr>
+          <w:rStyle w:val="Strong"/>
+          <w:color w:val="0E101A"/>
+        </w:rPr>
+        <w:t> </w:t>
+      </w:r>
+    </w:p>
+    <w:p>
+      <w:pPr>
+        <w:pStyle w:val="NormalWeb"/>
+        <w:spacing w:before="0" w:beforeAutospacing="0" w:after="0" w:afterAutospacing="0"/>
+        <w:ind w:left="720"/>
+        <w:rPr>
+          <w:color w:val="0E101A"/>
+        </w:rPr>
+      </w:pPr>
+      <w:r>
+        <w:rPr>
+          <w:rStyle w:val="Strong"/>
+          <w:color w:val="0E101A"/>
+        </w:rPr>
+        <w:t>Risk (RID18): User experience is poor, and the User interface is not aesthetically pleasing.</w:t>
+      </w:r>
+    </w:p>
+    <w:p>
+      <w:pPr>
+        <w:pStyle w:val="NormalWeb"/>
+        <w:spacing w:before="0" w:beforeAutospacing="0" w:after="0" w:afterAutospacing="0"/>
+        <w:rPr>
+          <w:color w:val="0E101A"/>
+        </w:rPr>
+      </w:pPr>
+      <w:r>
+        <w:rPr>
+          <w:color w:val="0E101A"/>
+        </w:rPr>
+        <w:t> </w:t>
+      </w:r>
+    </w:p>
+    <w:p>
+      <w:pPr>
+        <w:pStyle w:val="ql-indent-1"/>
+        <w:spacing w:before="0" w:beforeAutospacing="0" w:after="0" w:afterAutospacing="0"/>
+        <w:ind w:left="1440"/>
+        <w:rPr>
+          <w:b/>
+          <w:bCs/>
+          <w:color w:val="0E101A"/>
+        </w:rPr>
+      </w:pPr>
+      <w:r>
+        <w:rPr>
+          <w:b/>
+          <w:bCs/>
+          <w:color w:val="0E101A"/>
+        </w:rPr>
+        <w:t>1. Avoidance: </w:t>
+      </w:r>
+    </w:p>
+    <w:p>
+      <w:pPr>
+        <w:pStyle w:val="ql-indent-1"/>
+        <w:spacing w:before="0" w:beforeAutospacing="0" w:after="0" w:afterAutospacing="0"/>
+        <w:ind w:left="1440"/>
+        <w:rPr>
+          <w:color w:val="0E101A"/>
+        </w:rPr>
+      </w:pPr>
+      <w:r>
+        <w:rPr>
+          <w:color w:val="0E101A"/>
+        </w:rPr>
+        <w:t>Assign UI/UX to the designers in the group. Polls may be put up to see which interface Staff prefer more.</w:t>
+      </w:r>
+    </w:p>
+    <w:p>
+      <w:pPr>
+        <w:pStyle w:val="ql-indent-1"/>
+        <w:spacing w:before="0" w:beforeAutospacing="0" w:after="0" w:afterAutospacing="0"/>
+        <w:ind w:left="1440"/>
+        <w:rPr>
+          <w:b/>
+          <w:bCs/>
+          <w:color w:val="0E101A"/>
+        </w:rPr>
+      </w:pPr>
+    </w:p>
+    <w:p>
+      <w:pPr>
+        <w:pStyle w:val="ql-indent-1"/>
+        <w:spacing w:before="0" w:beforeAutospacing="0" w:after="0" w:afterAutospacing="0"/>
+        <w:ind w:left="1440"/>
+        <w:rPr>
+          <w:b/>
+          <w:bCs/>
+          <w:color w:val="0E101A"/>
+        </w:rPr>
+      </w:pPr>
+      <w:r>
+        <w:rPr>
+          <w:b/>
+          <w:bCs/>
+          <w:color w:val="0E101A"/>
+        </w:rPr>
+        <w:t>2. Contingence: </w:t>
+      </w:r>
+    </w:p>
+    <w:p>
+      <w:pPr>
+        <w:pStyle w:val="ql-indent-1"/>
+        <w:spacing w:before="0" w:beforeAutospacing="0" w:after="0" w:afterAutospacing="0"/>
+        <w:ind w:left="1440"/>
+        <w:rPr>
+          <w:color w:val="0E101A"/>
+        </w:rPr>
+      </w:pPr>
+      <w:r>
+        <w:rPr>
+          <w:color w:val="0E101A"/>
+        </w:rPr>
+        <w:t>Schedule a meeting with the customer and inquire about the basic design requirements that must be fulfilled. </w:t>
+      </w:r>
+    </w:p>
+    <w:p>
+      <w:pPr>
+        <w:pStyle w:val="ql-indent-1"/>
+        <w:spacing w:before="0" w:beforeAutospacing="0" w:after="0" w:afterAutospacing="0"/>
+        <w:ind w:left="1440"/>
+        <w:rPr>
+          <w:color w:val="0E101A"/>
+        </w:rPr>
+      </w:pPr>
+    </w:p>
+    <w:p>
+      <w:pPr>
+        <w:pStyle w:val="ql-indent-1"/>
+        <w:spacing w:before="0" w:beforeAutospacing="0" w:after="0" w:afterAutospacing="0"/>
+        <w:ind w:left="1440"/>
+        <w:rPr>
+          <w:b/>
+          <w:bCs/>
+          <w:color w:val="0E101A"/>
+        </w:rPr>
+      </w:pPr>
+      <w:r>
+        <w:rPr>
+          <w:b/>
+          <w:bCs/>
+          <w:color w:val="0E101A"/>
+        </w:rPr>
+        <w:t>3. Minimization: </w:t>
+      </w:r>
+    </w:p>
+    <w:p>
+      <w:r>
+        <w:rPr>
+          <w:color w:val="0E101A"/>
+        </w:rPr>
+        <w:t>To minimize the impact of this risk, proper research must be done before implementing a particular design. Design specifications must be based on the needs of the customer and what pleases the common eye. The latest design trends may be implemented for a better user experience. </w:t>
+      </w:r>
+    </w:p>
+    <w:p/>
+    <w:p/>
     <w:sectPr>
       <w:pgSz w:w="12240" w:h="15840"/>
       <w:pgMar w:top="1440" w:right="1440" w:bottom="1440" w:left="1440" w:header="720" w:footer="720" w:gutter="0"/>
@@ -5258,6 +8786,245 @@
 <file path=word/numbering.xml><?xml version="1.0" encoding="utf-8"?>
 <w:numbering xmlns:wpc="http://schemas.microsoft.com/office/word/2010/wordprocessingCanvas" xmlns:mc="http://schemas.openxmlformats.org/markup-compatibility/2006" xmlns:o="urn:schemas-microsoft-com:office:office" xmlns:r="http://schemas.openxmlformats.org/officeDocument/2006/relationships" xmlns:m="http://schemas.openxmlformats.org/officeDocument/2006/math" xmlns:v="urn:schemas-microsoft-com:vml" xmlns:wp14="http://schemas.microsoft.com/office/word/2010/wordprocessingDrawing" xmlns:wp="http://schemas.openxmlformats.org/drawingml/2006/wordprocessingDrawing" xmlns:w10="urn:schemas-microsoft-com:office:word" xmlns:w="http://schemas.openxmlformats.org/wordprocessingml/2006/main" xmlns:w14="http://schemas.microsoft.com/office/word/2010/wordml" xmlns:w15="http://schemas.microsoft.com/office/word/2012/wordml" xmlns:wpg="http://schemas.microsoft.com/office/word/2010/wordprocessingGroup" xmlns:wpi="http://schemas.microsoft.com/office/word/2010/wordprocessingInk" xmlns:wne="http://schemas.microsoft.com/office/word/2006/wordml" xmlns:wps="http://schemas.microsoft.com/office/word/2010/wordprocessingShape" mc:Ignorable="w14 w15 wp14">
   <w:abstractNum w:abstractNumId="0" w15:restartNumberingAfterBreak="0">
+    <w:nsid w:val="21E75950"/>
+    <w:multiLevelType w:val="multilevel"/>
+    <w:tmpl w:val="15442156"/>
+    <w:lvl w:ilvl="0">
+      <w:start w:val="1"/>
+      <w:numFmt w:val="decimal"/>
+      <w:lvlText w:val="%1."/>
+      <w:lvlJc w:val="left"/>
+      <w:pPr>
+        <w:ind w:left="720" w:hanging="360"/>
+      </w:pPr>
+    </w:lvl>
+    <w:lvl w:ilvl="1">
+      <w:start w:val="3"/>
+      <w:numFmt w:val="decimal"/>
+      <w:isLgl/>
+      <w:lvlText w:val="%1.%2"/>
+      <w:lvlJc w:val="left"/>
+      <w:pPr>
+        <w:ind w:left="780" w:hanging="420"/>
+      </w:pPr>
+      <w:rPr>
+        <w:rFonts w:hint="default"/>
+      </w:rPr>
+    </w:lvl>
+    <w:lvl w:ilvl="2">
+      <w:start w:val="1"/>
+      <w:numFmt w:val="decimal"/>
+      <w:isLgl/>
+      <w:lvlText w:val="%1.%2.%3"/>
+      <w:lvlJc w:val="left"/>
+      <w:pPr>
+        <w:ind w:left="1080" w:hanging="720"/>
+      </w:pPr>
+      <w:rPr>
+        <w:rFonts w:hint="default"/>
+      </w:rPr>
+    </w:lvl>
+    <w:lvl w:ilvl="3">
+      <w:start w:val="1"/>
+      <w:numFmt w:val="decimal"/>
+      <w:isLgl/>
+      <w:lvlText w:val="%1.%2.%3.%4"/>
+      <w:lvlJc w:val="left"/>
+      <w:pPr>
+        <w:ind w:left="1440" w:hanging="1080"/>
+      </w:pPr>
+      <w:rPr>
+        <w:rFonts w:hint="default"/>
+      </w:rPr>
+    </w:lvl>
+    <w:lvl w:ilvl="4">
+      <w:start w:val="1"/>
+      <w:numFmt w:val="decimal"/>
+      <w:isLgl/>
+      <w:lvlText w:val="%1.%2.%3.%4.%5"/>
+      <w:lvlJc w:val="left"/>
+      <w:pPr>
+        <w:ind w:left="1440" w:hanging="1080"/>
+      </w:pPr>
+      <w:rPr>
+        <w:rFonts w:hint="default"/>
+      </w:rPr>
+    </w:lvl>
+    <w:lvl w:ilvl="5">
+      <w:start w:val="1"/>
+      <w:numFmt w:val="decimal"/>
+      <w:isLgl/>
+      <w:lvlText w:val="%1.%2.%3.%4.%5.%6"/>
+      <w:lvlJc w:val="left"/>
+      <w:pPr>
+        <w:ind w:left="1800" w:hanging="1440"/>
+      </w:pPr>
+      <w:rPr>
+        <w:rFonts w:hint="default"/>
+      </w:rPr>
+    </w:lvl>
+    <w:lvl w:ilvl="6">
+      <w:start w:val="1"/>
+      <w:numFmt w:val="decimal"/>
+      <w:isLgl/>
+      <w:lvlText w:val="%1.%2.%3.%4.%5.%6.%7"/>
+      <w:lvlJc w:val="left"/>
+      <w:pPr>
+        <w:ind w:left="1800" w:hanging="1440"/>
+      </w:pPr>
+      <w:rPr>
+        <w:rFonts w:hint="default"/>
+      </w:rPr>
+    </w:lvl>
+    <w:lvl w:ilvl="7">
+      <w:start w:val="1"/>
+      <w:numFmt w:val="decimal"/>
+      <w:isLgl/>
+      <w:lvlText w:val="%1.%2.%3.%4.%5.%6.%7.%8"/>
+      <w:lvlJc w:val="left"/>
+      <w:pPr>
+        <w:ind w:left="2160" w:hanging="1800"/>
+      </w:pPr>
+      <w:rPr>
+        <w:rFonts w:hint="default"/>
+      </w:rPr>
+    </w:lvl>
+    <w:lvl w:ilvl="8">
+      <w:start w:val="1"/>
+      <w:numFmt w:val="decimal"/>
+      <w:isLgl/>
+      <w:lvlText w:val="%1.%2.%3.%4.%5.%6.%7.%8.%9"/>
+      <w:lvlJc w:val="left"/>
+      <w:pPr>
+        <w:ind w:left="2520" w:hanging="2160"/>
+      </w:pPr>
+      <w:rPr>
+        <w:rFonts w:hint="default"/>
+      </w:rPr>
+    </w:lvl>
+  </w:abstractNum>
+  <w:abstractNum w:abstractNumId="1" w15:restartNumberingAfterBreak="0">
+    <w:nsid w:val="478044F2"/>
+    <w:multiLevelType w:val="multilevel"/>
+    <w:tmpl w:val="81700F3A"/>
+    <w:lvl w:ilvl="0">
+      <w:start w:val="2"/>
+      <w:numFmt w:val="decimal"/>
+      <w:lvlText w:val="%1."/>
+      <w:lvlJc w:val="left"/>
+      <w:pPr>
+        <w:ind w:left="720" w:hanging="360"/>
+      </w:pPr>
+      <w:rPr>
+        <w:rFonts w:hint="default"/>
+      </w:rPr>
+    </w:lvl>
+    <w:lvl w:ilvl="1">
+      <w:start w:val="3"/>
+      <w:numFmt w:val="decimal"/>
+      <w:isLgl/>
+      <w:lvlText w:val="%1.%2"/>
+      <w:lvlJc w:val="left"/>
+      <w:pPr>
+        <w:ind w:left="720" w:hanging="360"/>
+      </w:pPr>
+      <w:rPr>
+        <w:rFonts w:hint="default"/>
+      </w:rPr>
+    </w:lvl>
+    <w:lvl w:ilvl="2">
+      <w:start w:val="1"/>
+      <w:numFmt w:val="decimal"/>
+      <w:isLgl/>
+      <w:lvlText w:val="%1.%2.%3"/>
+      <w:lvlJc w:val="left"/>
+      <w:pPr>
+        <w:ind w:left="1080" w:hanging="720"/>
+      </w:pPr>
+      <w:rPr>
+        <w:rFonts w:hint="default"/>
+      </w:rPr>
+    </w:lvl>
+    <w:lvl w:ilvl="3">
+      <w:start w:val="1"/>
+      <w:numFmt w:val="decimal"/>
+      <w:isLgl/>
+      <w:lvlText w:val="%1.%2.%3.%4"/>
+      <w:lvlJc w:val="left"/>
+      <w:pPr>
+        <w:ind w:left="1440" w:hanging="1080"/>
+      </w:pPr>
+      <w:rPr>
+        <w:rFonts w:hint="default"/>
+      </w:rPr>
+    </w:lvl>
+    <w:lvl w:ilvl="4">
+      <w:start w:val="1"/>
+      <w:numFmt w:val="decimal"/>
+      <w:isLgl/>
+      <w:lvlText w:val="%1.%2.%3.%4.%5"/>
+      <w:lvlJc w:val="left"/>
+      <w:pPr>
+        <w:ind w:left="1440" w:hanging="1080"/>
+      </w:pPr>
+      <w:rPr>
+        <w:rFonts w:hint="default"/>
+      </w:rPr>
+    </w:lvl>
+    <w:lvl w:ilvl="5">
+      <w:start w:val="1"/>
+      <w:numFmt w:val="decimal"/>
+      <w:isLgl/>
+      <w:lvlText w:val="%1.%2.%3.%4.%5.%6"/>
+      <w:lvlJc w:val="left"/>
+      <w:pPr>
+        <w:ind w:left="1800" w:hanging="1440"/>
+      </w:pPr>
+      <w:rPr>
+        <w:rFonts w:hint="default"/>
+      </w:rPr>
+    </w:lvl>
+    <w:lvl w:ilvl="6">
+      <w:start w:val="1"/>
+      <w:numFmt w:val="decimal"/>
+      <w:isLgl/>
+      <w:lvlText w:val="%1.%2.%3.%4.%5.%6.%7"/>
+      <w:lvlJc w:val="left"/>
+      <w:pPr>
+        <w:ind w:left="1800" w:hanging="1440"/>
+      </w:pPr>
+      <w:rPr>
+        <w:rFonts w:hint="default"/>
+      </w:rPr>
+    </w:lvl>
+    <w:lvl w:ilvl="7">
+      <w:start w:val="1"/>
+      <w:numFmt w:val="decimal"/>
+      <w:isLgl/>
+      <w:lvlText w:val="%1.%2.%3.%4.%5.%6.%7.%8"/>
+      <w:lvlJc w:val="left"/>
+      <w:pPr>
+        <w:ind w:left="2160" w:hanging="1800"/>
+      </w:pPr>
+      <w:rPr>
+        <w:rFonts w:hint="default"/>
+      </w:rPr>
+    </w:lvl>
+    <w:lvl w:ilvl="8">
+      <w:start w:val="1"/>
+      <w:numFmt w:val="decimal"/>
+      <w:isLgl/>
+      <w:lvlText w:val="%1.%2.%3.%4.%5.%6.%7.%8.%9"/>
+      <w:lvlJc w:val="left"/>
+      <w:pPr>
+        <w:ind w:left="2520" w:hanging="2160"/>
+      </w:pPr>
+      <w:rPr>
+        <w:rFonts w:hint="default"/>
+      </w:rPr>
+    </w:lvl>
+  </w:abstractNum>
+  <w:abstractNum w:abstractNumId="2" w15:restartNumberingAfterBreak="0">
     <w:nsid w:val="49352EFF"/>
     <w:multiLevelType w:val="hybridMultilevel"/>
     <w:tmpl w:val="6082EA5C"/>
@@ -5348,7 +9115,7 @@
     </w:lvl>
   </w:abstractNum>
   <w:num w:numId="1">
-    <w:abstractNumId w:val="0"/>
+    <w:abstractNumId w:val="2"/>
     <w:lvlOverride w:ilvl="0">
       <w:startOverride w:val="1"/>
     </w:lvlOverride>
@@ -5376,6 +9143,12 @@
     <w:lvlOverride w:ilvl="8">
       <w:startOverride w:val="1"/>
     </w:lvlOverride>
+  </w:num>
+  <w:num w:numId="2">
+    <w:abstractNumId w:val="0"/>
+  </w:num>
+  <w:num w:numId="3">
+    <w:abstractNumId w:val="1"/>
   </w:num>
 </w:numbering>
 </file>
@@ -5833,6 +9606,57 @@
       <w:contextualSpacing/>
     </w:pPr>
   </w:style>
+  <w:style w:type="paragraph" w:styleId="NormalWeb">
+    <w:name w:val="Normal (Web)"/>
+    <w:basedOn w:val="Normal"/>
+    <w:uiPriority w:val="99"/>
+    <w:semiHidden/>
+    <w:unhideWhenUsed/>
+    <w:rsid w:val="006E1A8D"/>
+    <w:pPr>
+      <w:spacing w:before="100" w:beforeAutospacing="1" w:after="100" w:afterAutospacing="1" w:line="240" w:lineRule="auto"/>
+    </w:pPr>
+    <w:rPr>
+      <w:rFonts w:ascii="Times New Roman" w:eastAsia="Times New Roman" w:hAnsi="Times New Roman" w:cs="Times New Roman"/>
+      <w:sz w:val="24"/>
+      <w:szCs w:val="24"/>
+    </w:rPr>
+  </w:style>
+  <w:style w:type="character" w:styleId="Strong">
+    <w:name w:val="Strong"/>
+    <w:basedOn w:val="DefaultParagraphFont"/>
+    <w:uiPriority w:val="22"/>
+    <w:qFormat/>
+    <w:rsid w:val="006E1A8D"/>
+    <w:rPr>
+      <w:b/>
+      <w:bCs/>
+    </w:rPr>
+  </w:style>
+  <w:style w:type="character" w:styleId="Emphasis">
+    <w:name w:val="Emphasis"/>
+    <w:basedOn w:val="DefaultParagraphFont"/>
+    <w:uiPriority w:val="20"/>
+    <w:qFormat/>
+    <w:rsid w:val="006E1A8D"/>
+    <w:rPr>
+      <w:i/>
+      <w:iCs/>
+    </w:rPr>
+  </w:style>
+  <w:style w:type="paragraph" w:customStyle="1" w:styleId="ql-indent-1">
+    <w:name w:val="ql-indent-1"/>
+    <w:basedOn w:val="Normal"/>
+    <w:rsid w:val="006E1A8D"/>
+    <w:pPr>
+      <w:spacing w:before="100" w:beforeAutospacing="1" w:after="100" w:afterAutospacing="1" w:line="240" w:lineRule="auto"/>
+    </w:pPr>
+    <w:rPr>
+      <w:rFonts w:ascii="Times New Roman" w:eastAsia="Times New Roman" w:hAnsi="Times New Roman" w:cs="Times New Roman"/>
+      <w:sz w:val="24"/>
+      <w:szCs w:val="24"/>
+    </w:rPr>
+  </w:style>
 </w:styles>
 </file>
 

</xml_diff>